<commit_message>
working on menses error - saved a different way
</commit_message>
<xml_diff>
--- a/table2c.docx
+++ b/table2c.docx
@@ -14,14 +14,13 @@
         <w:gridCol w:w="1080"/>
         <w:gridCol w:w="1080"/>
         <w:gridCol w:w="1080"/>
-        <w:gridCol w:w="1080"/>
       </w:tblGrid>
       <w:tr>
         <w:trPr>
           <w:trHeight w:val="360" w:hRule="auto"/>
           <w:tblHeader/>
         </w:trPr>
-        header 1
+        header1
         <w:tc>
           <w:tcPr>
             <w:tcBorders>
@@ -284,59 +283,6 @@
                 <w:color w:val="000000"/>
               </w:rPr>
               <w:t xml:space="preserve">p_value</w:t>
-            </w:r>
-          </w:p>
-        </w:tc>
-        <w:tc>
-          <w:tcPr>
-            <w:tcBorders>
-              <w:bottom w:val="single" w:sz="12" w:space="0" w:color="666666"/>
-              <w:top w:val="single" w:sz="12" w:space="0" w:color="666666"/>
-              <w:left w:val="none" w:sz="0" w:space="0" w:color="000000"/>
-              <w:right w:val="none" w:sz="0" w:space="0" w:color="000000"/>
-            </w:tcBorders>
-            <w:shd w:val="clear" w:color="auto" w:fill="FFFFFF"/>
-            <w:tcMar>
-              <w:top w:w="0" w:type="dxa"/>
-              <w:bottom w:w="0" w:type="dxa"/>
-              <w:left w:w="0" w:type="dxa"/>
-              <w:right w:w="0" w:type="dxa"/>
-            </w:tcMar>
-            <w:vAlign w:val="center"/>
-          </w:tcPr>
-          <w:p>
-            <w:pPr>
-              <w:pStyle w:val="Normal"/>
-              <w:jc w:val="right"/>
-              <w:pBdr>
-                <w:bottom w:val="none" w:sz="0" w:space="0" w:color="000000"/>
-                <w:top w:val="none" w:sz="0" w:space="0" w:color="000000"/>
-                <w:left w:val="none" w:sz="0" w:space="0" w:color="000000"/>
-                <w:right w:val="none" w:sz="0" w:space="0" w:color="000000"/>
-              </w:pBdr>
-              <w:spacing w:after="100" w:before="100" w:line="240"/>
-              <w:ind w:left="100" w:right="100" w:firstLine="0" w:firstLineChars="0"/>
-              <w:rPr>
-                <w:rFonts w:ascii="Arial" w:hAnsi="Arial" w:eastAsia="Arial" w:cs="Arial"/>
-                <w:i w:val="false"/>
-                <w:b w:val="true"/>
-                <w:u w:val="none"/>
-                <w:sz w:val="20"/>
-                <w:szCs w:val="20"/>
-                <w:color w:val="000000"/>
-              </w:rPr>
-            </w:pPr>
-            <w:r>
-              <w:rPr>
-                <w:rFonts w:ascii="Arial" w:hAnsi="Arial" w:eastAsia="Arial" w:cs="Arial"/>
-                <w:i w:val="false"/>
-                <w:b w:val="true"/>
-                <w:u w:val="none"/>
-                <w:sz w:val="20"/>
-                <w:szCs w:val="20"/>
-                <w:color w:val="000000"/>
-              </w:rPr>
-              <w:t xml:space="preserve">n</w:t>
             </w:r>
           </w:p>
         </w:tc>
@@ -345,7 +291,7 @@
         <w:trPr>
           <w:trHeight w:val="360" w:hRule="auto"/>
         </w:trPr>
-        body 1
+        body1
         <w:tc>
           <w:tcPr>
             <w:tcBorders>
@@ -395,7 +341,7 @@
                 <w:szCs w:val="20"/>
                 <w:color w:val="000000"/>
               </w:rPr>
-              <w:t xml:space="preserve">avg_anterior_jz_v1</w:t>
+              <w:t xml:space="preserve">avg_anterior_jz_nm</w:t>
             </w:r>
           </w:p>
         </w:tc>
@@ -448,7 +394,7 @@
                 <w:szCs w:val="20"/>
                 <w:color w:val="000000"/>
               </w:rPr>
-              <w:t xml:space="preserve">6.2 [5.7-6.8]</w:t>
+              <w:t xml:space="preserve">4.3 [3.3-6.2] (n=8)</w:t>
             </w:r>
           </w:p>
         </w:tc>
@@ -501,7 +447,7 @@
                 <w:szCs w:val="20"/>
                 <w:color w:val="000000"/>
               </w:rPr>
-              <w:t xml:space="preserve">6.6 [5.9-7.4]</w:t>
+              <w:t xml:space="preserve">6.6 [5.3-8.0] (n=4)</w:t>
             </w:r>
           </w:p>
         </w:tc>
@@ -554,7 +500,7 @@
                 <w:szCs w:val="20"/>
                 <w:color w:val="000000"/>
               </w:rPr>
-              <w:t xml:space="preserve">0.0000000</w:t>
+              <w:t xml:space="preserve">1.846154</w:t>
             </w:r>
           </w:p>
         </w:tc>
@@ -607,60 +553,7 @@
                 <w:szCs w:val="20"/>
                 <w:color w:val="000000"/>
               </w:rPr>
-              <w:t xml:space="preserve">1.00000000</w:t>
-            </w:r>
-          </w:p>
-        </w:tc>
-        <w:tc>
-          <w:tcPr>
-            <w:tcBorders>
-              <w:bottom w:val="single" w:sz="6" w:space="0" w:color="666666"/>
-              <w:top w:val="single" w:sz="12" w:space="0" w:color="666666"/>
-              <w:left w:val="none" w:sz="0" w:space="0" w:color="000000"/>
-              <w:right w:val="none" w:sz="0" w:space="0" w:color="000000"/>
-            </w:tcBorders>
-            <w:shd w:val="clear" w:color="auto" w:fill="FFFFFF"/>
-            <w:tcMar>
-              <w:top w:w="0" w:type="dxa"/>
-              <w:bottom w:w="0" w:type="dxa"/>
-              <w:left w:w="0" w:type="dxa"/>
-              <w:right w:w="0" w:type="dxa"/>
-            </w:tcMar>
-            <w:vAlign w:val="center"/>
-          </w:tcPr>
-          <w:p>
-            <w:pPr>
-              <w:pStyle w:val="Normal"/>
-              <w:jc w:val="right"/>
-              <w:pBdr>
-                <w:bottom w:val="none" w:sz="0" w:space="0" w:color="000000"/>
-                <w:top w:val="none" w:sz="0" w:space="0" w:color="000000"/>
-                <w:left w:val="none" w:sz="0" w:space="0" w:color="000000"/>
-                <w:right w:val="none" w:sz="0" w:space="0" w:color="000000"/>
-              </w:pBdr>
-              <w:spacing w:after="100" w:before="100" w:line="240"/>
-              <w:ind w:left="100" w:right="100" w:firstLine="0" w:firstLineChars="0"/>
-              <w:rPr>
-                <w:rFonts w:ascii="Arial" w:hAnsi="Arial" w:eastAsia="Arial" w:cs="Arial"/>
-                <w:i w:val="false"/>
-                <w:b w:val="false"/>
-                <w:u w:val="none"/>
-                <w:sz w:val="20"/>
-                <w:szCs w:val="20"/>
-                <w:color w:val="000000"/>
-              </w:rPr>
-            </w:pPr>
-            <w:r>
-              <w:rPr>
-                <w:rFonts w:ascii="Arial" w:hAnsi="Arial" w:eastAsia="Arial" w:cs="Arial"/>
-                <w:i w:val="false"/>
-                <w:b w:val="false"/>
-                <w:u w:val="none"/>
-                <w:sz w:val="20"/>
-                <w:szCs w:val="20"/>
-                <w:color w:val="000000"/>
-              </w:rPr>
-              <w:t xml:space="preserve">6</w:t>
+              <w:t xml:space="preserve">0.17423139</w:t>
             </w:r>
           </w:p>
         </w:tc>
@@ -669,7 +562,7 @@
         <w:trPr>
           <w:trHeight w:val="360" w:hRule="auto"/>
         </w:trPr>
-        body 2
+        body2
         <w:tc>
           <w:tcPr>
             <w:tcBorders>
@@ -719,7 +612,7 @@
                 <w:szCs w:val="20"/>
                 <w:color w:val="000000"/>
               </w:rPr>
-              <w:t xml:space="preserve">avg_anterior_jz_v2</w:t>
+              <w:t xml:space="preserve">avg_anterior_outer_nm</w:t>
             </w:r>
           </w:p>
         </w:tc>
@@ -772,7 +665,7 @@
                 <w:szCs w:val="20"/>
                 <w:color w:val="000000"/>
               </w:rPr>
-              <w:t xml:space="preserve">3.3 [3.0-3.6]</w:t>
+              <w:t xml:space="preserve">6.9 [6.3-7.8] (n=8)</w:t>
             </w:r>
           </w:p>
         </w:tc>
@@ -825,7 +718,7 @@
                 <w:szCs w:val="20"/>
                 <w:color w:val="000000"/>
               </w:rPr>
-              <w:t xml:space="preserve">6.6 [6.0-7.3]</w:t>
+              <w:t xml:space="preserve">9.0 [8.6-9.9] (n=4)</w:t>
             </w:r>
           </w:p>
         </w:tc>
@@ -878,7 +771,7 @@
                 <w:szCs w:val="20"/>
                 <w:color w:val="000000"/>
               </w:rPr>
-              <w:t xml:space="preserve">3.4285714</w:t>
+              <w:t xml:space="preserve">4.892105</w:t>
             </w:r>
           </w:p>
         </w:tc>
@@ -931,60 +824,7 @@
                 <w:szCs w:val="20"/>
                 <w:color w:val="000000"/>
               </w:rPr>
-              <w:t xml:space="preserve">0.06407751</w:t>
-            </w:r>
-          </w:p>
-        </w:tc>
-        <w:tc>
-          <w:tcPr>
-            <w:tcBorders>
-              <w:bottom w:val="single" w:sz="6" w:space="0" w:color="666666"/>
-              <w:top w:val="single" w:sz="6" w:space="0" w:color="666666"/>
-              <w:left w:val="none" w:sz="0" w:space="0" w:color="000000"/>
-              <w:right w:val="none" w:sz="0" w:space="0" w:color="000000"/>
-            </w:tcBorders>
-            <w:shd w:val="clear" w:color="auto" w:fill="FFFFFF"/>
-            <w:tcMar>
-              <w:top w:w="0" w:type="dxa"/>
-              <w:bottom w:w="0" w:type="dxa"/>
-              <w:left w:w="0" w:type="dxa"/>
-              <w:right w:w="0" w:type="dxa"/>
-            </w:tcMar>
-            <w:vAlign w:val="center"/>
-          </w:tcPr>
-          <w:p>
-            <w:pPr>
-              <w:pStyle w:val="Normal"/>
-              <w:jc w:val="right"/>
-              <w:pBdr>
-                <w:bottom w:val="none" w:sz="0" w:space="0" w:color="000000"/>
-                <w:top w:val="none" w:sz="0" w:space="0" w:color="000000"/>
-                <w:left w:val="none" w:sz="0" w:space="0" w:color="000000"/>
-                <w:right w:val="none" w:sz="0" w:space="0" w:color="000000"/>
-              </w:pBdr>
-              <w:spacing w:after="100" w:before="100" w:line="240"/>
-              <w:ind w:left="100" w:right="100" w:firstLine="0" w:firstLineChars="0"/>
-              <w:rPr>
-                <w:rFonts w:ascii="Arial" w:hAnsi="Arial" w:eastAsia="Arial" w:cs="Arial"/>
-                <w:i w:val="false"/>
-                <w:b w:val="false"/>
-                <w:u w:val="none"/>
-                <w:sz w:val="20"/>
-                <w:szCs w:val="20"/>
-                <w:color w:val="000000"/>
-              </w:rPr>
-            </w:pPr>
-            <w:r>
-              <w:rPr>
-                <w:rFonts w:ascii="Arial" w:hAnsi="Arial" w:eastAsia="Arial" w:cs="Arial"/>
-                <w:i w:val="false"/>
-                <w:b w:val="false"/>
-                <w:u w:val="none"/>
-                <w:sz w:val="20"/>
-                <w:szCs w:val="20"/>
-                <w:color w:val="000000"/>
-              </w:rPr>
-              <w:t xml:space="preserve">6</w:t>
+              <w:t xml:space="preserve">0.02697977</w:t>
             </w:r>
           </w:p>
         </w:tc>
@@ -993,7 +833,7 @@
         <w:trPr>
           <w:trHeight w:val="360" w:hRule="auto"/>
         </w:trPr>
-        body 3
+        body3
         <w:tc>
           <w:tcPr>
             <w:tcBorders>
@@ -1043,7 +883,7 @@
                 <w:szCs w:val="20"/>
                 <w:color w:val="000000"/>
               </w:rPr>
-              <w:t xml:space="preserve">avg_anterior_outer_v1</w:t>
+              <w:t xml:space="preserve">avg_contractions_nm</w:t>
             </w:r>
           </w:p>
         </w:tc>
@@ -1096,7 +936,7 @@
                 <w:szCs w:val="20"/>
                 <w:color w:val="000000"/>
               </w:rPr>
-              <w:t xml:space="preserve">6.9 [6.7-7.2]</w:t>
+              <w:t xml:space="preserve">0.0 [0.0-1.8] (n=7)</w:t>
             </w:r>
           </w:p>
         </w:tc>
@@ -1149,7 +989,7 @@
                 <w:szCs w:val="20"/>
                 <w:color w:val="000000"/>
               </w:rPr>
-              <w:t xml:space="preserve">10.6 [9.9-11.3]</w:t>
+              <w:t xml:space="preserve">0.0 [0.0-0.0] (n=3)</w:t>
             </w:r>
           </w:p>
         </w:tc>
@@ -1202,7 +1042,7 @@
                 <w:szCs w:val="20"/>
                 <w:color w:val="000000"/>
               </w:rPr>
-              <w:t xml:space="preserve">3.4285714</w:t>
+              <w:t xml:space="preserve">1.592398</w:t>
             </w:r>
           </w:p>
         </w:tc>
@@ -1255,60 +1095,7 @@
                 <w:szCs w:val="20"/>
                 <w:color w:val="000000"/>
               </w:rPr>
-              <w:t xml:space="preserve">0.06407751</w:t>
-            </w:r>
-          </w:p>
-        </w:tc>
-        <w:tc>
-          <w:tcPr>
-            <w:tcBorders>
-              <w:bottom w:val="single" w:sz="6" w:space="0" w:color="666666"/>
-              <w:top w:val="single" w:sz="6" w:space="0" w:color="666666"/>
-              <w:left w:val="none" w:sz="0" w:space="0" w:color="000000"/>
-              <w:right w:val="none" w:sz="0" w:space="0" w:color="000000"/>
-            </w:tcBorders>
-            <w:shd w:val="clear" w:color="auto" w:fill="FFFFFF"/>
-            <w:tcMar>
-              <w:top w:w="0" w:type="dxa"/>
-              <w:bottom w:w="0" w:type="dxa"/>
-              <w:left w:w="0" w:type="dxa"/>
-              <w:right w:w="0" w:type="dxa"/>
-            </w:tcMar>
-            <w:vAlign w:val="center"/>
-          </w:tcPr>
-          <w:p>
-            <w:pPr>
-              <w:pStyle w:val="Normal"/>
-              <w:jc w:val="right"/>
-              <w:pBdr>
-                <w:bottom w:val="none" w:sz="0" w:space="0" w:color="000000"/>
-                <w:top w:val="none" w:sz="0" w:space="0" w:color="000000"/>
-                <w:left w:val="none" w:sz="0" w:space="0" w:color="000000"/>
-                <w:right w:val="none" w:sz="0" w:space="0" w:color="000000"/>
-              </w:pBdr>
-              <w:spacing w:after="100" w:before="100" w:line="240"/>
-              <w:ind w:left="100" w:right="100" w:firstLine="0" w:firstLineChars="0"/>
-              <w:rPr>
-                <w:rFonts w:ascii="Arial" w:hAnsi="Arial" w:eastAsia="Arial" w:cs="Arial"/>
-                <w:i w:val="false"/>
-                <w:b w:val="false"/>
-                <w:u w:val="none"/>
-                <w:sz w:val="20"/>
-                <w:szCs w:val="20"/>
-                <w:color w:val="000000"/>
-              </w:rPr>
-            </w:pPr>
-            <w:r>
-              <w:rPr>
-                <w:rFonts w:ascii="Arial" w:hAnsi="Arial" w:eastAsia="Arial" w:cs="Arial"/>
-                <w:i w:val="false"/>
-                <w:b w:val="false"/>
-                <w:u w:val="none"/>
-                <w:sz w:val="20"/>
-                <w:szCs w:val="20"/>
-                <w:color w:val="000000"/>
-              </w:rPr>
-              <w:t xml:space="preserve">6</w:t>
+              <w:t xml:space="preserve">0.20698380</w:t>
             </w:r>
           </w:p>
         </w:tc>
@@ -1317,7 +1104,7 @@
         <w:trPr>
           <w:trHeight w:val="360" w:hRule="auto"/>
         </w:trPr>
-        body 4
+        body4
         <w:tc>
           <w:tcPr>
             <w:tcBorders>
@@ -1367,7 +1154,7 @@
                 <w:szCs w:val="20"/>
                 <w:color w:val="000000"/>
               </w:rPr>
-              <w:t xml:space="preserve">avg_anterior_outer_v2</w:t>
+              <w:t xml:space="preserve">avg_frame_duration_nm</w:t>
             </w:r>
           </w:p>
         </w:tc>
@@ -1420,7 +1207,7 @@
                 <w:szCs w:val="20"/>
                 <w:color w:val="000000"/>
               </w:rPr>
-              <w:t xml:space="preserve">7.0 [5.7-8.5]</w:t>
+              <w:t xml:space="preserve">19.9 [15.6-20.4] (n=3)</w:t>
             </w:r>
           </w:p>
         </w:tc>
@@ -1473,7 +1260,7 @@
                 <w:szCs w:val="20"/>
                 <w:color w:val="000000"/>
               </w:rPr>
-              <w:t xml:space="preserve">8.4 [8.2-8.6]</w:t>
+              <w:t xml:space="preserve">NA [NA-NA] (n=0)</w:t>
             </w:r>
           </w:p>
         </w:tc>
@@ -1526,7 +1313,7 @@
                 <w:szCs w:val="20"/>
                 <w:color w:val="000000"/>
               </w:rPr>
-              <w:t xml:space="preserve">0.8571429</w:t>
+              <w:t xml:space="preserve"/>
             </w:r>
           </w:p>
         </w:tc>
@@ -1579,60 +1366,7 @@
                 <w:szCs w:val="20"/>
                 <w:color w:val="000000"/>
               </w:rPr>
-              <w:t xml:space="preserve">0.35453948</w:t>
-            </w:r>
-          </w:p>
-        </w:tc>
-        <w:tc>
-          <w:tcPr>
-            <w:tcBorders>
-              <w:bottom w:val="single" w:sz="6" w:space="0" w:color="666666"/>
-              <w:top w:val="single" w:sz="6" w:space="0" w:color="666666"/>
-              <w:left w:val="none" w:sz="0" w:space="0" w:color="000000"/>
-              <w:right w:val="none" w:sz="0" w:space="0" w:color="000000"/>
-            </w:tcBorders>
-            <w:shd w:val="clear" w:color="auto" w:fill="FFFFFF"/>
-            <w:tcMar>
-              <w:top w:w="0" w:type="dxa"/>
-              <w:bottom w:w="0" w:type="dxa"/>
-              <w:left w:w="0" w:type="dxa"/>
-              <w:right w:w="0" w:type="dxa"/>
-            </w:tcMar>
-            <w:vAlign w:val="center"/>
-          </w:tcPr>
-          <w:p>
-            <w:pPr>
-              <w:pStyle w:val="Normal"/>
-              <w:jc w:val="right"/>
-              <w:pBdr>
-                <w:bottom w:val="none" w:sz="0" w:space="0" w:color="000000"/>
-                <w:top w:val="none" w:sz="0" w:space="0" w:color="000000"/>
-                <w:left w:val="none" w:sz="0" w:space="0" w:color="000000"/>
-                <w:right w:val="none" w:sz="0" w:space="0" w:color="000000"/>
-              </w:pBdr>
-              <w:spacing w:after="100" w:before="100" w:line="240"/>
-              <w:ind w:left="100" w:right="100" w:firstLine="0" w:firstLineChars="0"/>
-              <w:rPr>
-                <w:rFonts w:ascii="Arial" w:hAnsi="Arial" w:eastAsia="Arial" w:cs="Arial"/>
-                <w:i w:val="false"/>
-                <w:b w:val="false"/>
-                <w:u w:val="none"/>
-                <w:sz w:val="20"/>
-                <w:szCs w:val="20"/>
-                <w:color w:val="000000"/>
-              </w:rPr>
-            </w:pPr>
-            <w:r>
-              <w:rPr>
-                <w:rFonts w:ascii="Arial" w:hAnsi="Arial" w:eastAsia="Arial" w:cs="Arial"/>
-                <w:i w:val="false"/>
-                <w:b w:val="false"/>
-                <w:u w:val="none"/>
-                <w:sz w:val="20"/>
-                <w:szCs w:val="20"/>
-                <w:color w:val="000000"/>
-              </w:rPr>
-              <w:t xml:space="preserve">6</w:t>
+              <w:t xml:space="preserve"/>
             </w:r>
           </w:p>
         </w:tc>
@@ -1641,7 +1375,7 @@
         <w:trPr>
           <w:trHeight w:val="360" w:hRule="auto"/>
         </w:trPr>
-        body 5
+        body5
         <w:tc>
           <w:tcPr>
             <w:tcBorders>
@@ -1691,7 +1425,7 @@
                 <w:szCs w:val="20"/>
                 <w:color w:val="000000"/>
               </w:rPr>
-              <w:t xml:space="preserve">avg_contractions_v1</w:t>
+              <w:t xml:space="preserve">avg_posterior_jz_nm</w:t>
             </w:r>
           </w:p>
         </w:tc>
@@ -1744,7 +1478,7 @@
                 <w:szCs w:val="20"/>
                 <w:color w:val="000000"/>
               </w:rPr>
-              <w:t xml:space="preserve">0.0 [0.0-0.6]</w:t>
+              <w:t xml:space="preserve">3.8 [3.0-5.9] (n=8)</w:t>
             </w:r>
           </w:p>
         </w:tc>
@@ -1797,7 +1531,7 @@
                 <w:szCs w:val="20"/>
                 <w:color w:val="000000"/>
               </w:rPr>
-              <w:t xml:space="preserve">0.0 [0.0-0.0]</w:t>
+              <w:t xml:space="preserve">7.0 [5.3-8.9] (n=4)</w:t>
             </w:r>
           </w:p>
         </w:tc>
@@ -1850,7 +1584,7 @@
                 <w:szCs w:val="20"/>
                 <w:color w:val="000000"/>
               </w:rPr>
-              <w:t xml:space="preserve">0.3333333</w:t>
+              <w:t xml:space="preserve">1.846154</w:t>
             </w:r>
           </w:p>
         </w:tc>
@@ -1903,60 +1637,7 @@
                 <w:szCs w:val="20"/>
                 <w:color w:val="000000"/>
               </w:rPr>
-              <w:t xml:space="preserve">0.56370286</w:t>
-            </w:r>
-          </w:p>
-        </w:tc>
-        <w:tc>
-          <w:tcPr>
-            <w:tcBorders>
-              <w:bottom w:val="single" w:sz="6" w:space="0" w:color="666666"/>
-              <w:top w:val="single" w:sz="6" w:space="0" w:color="666666"/>
-              <w:left w:val="none" w:sz="0" w:space="0" w:color="000000"/>
-              <w:right w:val="none" w:sz="0" w:space="0" w:color="000000"/>
-            </w:tcBorders>
-            <w:shd w:val="clear" w:color="auto" w:fill="FFFFFF"/>
-            <w:tcMar>
-              <w:top w:w="0" w:type="dxa"/>
-              <w:bottom w:w="0" w:type="dxa"/>
-              <w:left w:w="0" w:type="dxa"/>
-              <w:right w:w="0" w:type="dxa"/>
-            </w:tcMar>
-            <w:vAlign w:val="center"/>
-          </w:tcPr>
-          <w:p>
-            <w:pPr>
-              <w:pStyle w:val="Normal"/>
-              <w:jc w:val="right"/>
-              <w:pBdr>
-                <w:bottom w:val="none" w:sz="0" w:space="0" w:color="000000"/>
-                <w:top w:val="none" w:sz="0" w:space="0" w:color="000000"/>
-                <w:left w:val="none" w:sz="0" w:space="0" w:color="000000"/>
-                <w:right w:val="none" w:sz="0" w:space="0" w:color="000000"/>
-              </w:pBdr>
-              <w:spacing w:after="100" w:before="100" w:line="240"/>
-              <w:ind w:left="100" w:right="100" w:firstLine="0" w:firstLineChars="0"/>
-              <w:rPr>
-                <w:rFonts w:ascii="Arial" w:hAnsi="Arial" w:eastAsia="Arial" w:cs="Arial"/>
-                <w:i w:val="false"/>
-                <w:b w:val="false"/>
-                <w:u w:val="none"/>
-                <w:sz w:val="20"/>
-                <w:szCs w:val="20"/>
-                <w:color w:val="000000"/>
-              </w:rPr>
-            </w:pPr>
-            <w:r>
-              <w:rPr>
-                <w:rFonts w:ascii="Arial" w:hAnsi="Arial" w:eastAsia="Arial" w:cs="Arial"/>
-                <w:i w:val="false"/>
-                <w:b w:val="false"/>
-                <w:u w:val="none"/>
-                <w:sz w:val="20"/>
-                <w:szCs w:val="20"/>
-                <w:color w:val="000000"/>
-              </w:rPr>
-              <w:t xml:space="preserve">4</w:t>
+              <w:t xml:space="preserve">0.17423139</w:t>
             </w:r>
           </w:p>
         </w:tc>
@@ -1965,1951 +1646,7 @@
         <w:trPr>
           <w:trHeight w:val="360" w:hRule="auto"/>
         </w:trPr>
-        body 6
-        <w:tc>
-          <w:tcPr>
-            <w:tcBorders>
-              <w:bottom w:val="single" w:sz="6" w:space="0" w:color="666666"/>
-              <w:top w:val="single" w:sz="6" w:space="0" w:color="666666"/>
-              <w:left w:val="none" w:sz="0" w:space="0" w:color="000000"/>
-              <w:right w:val="none" w:sz="0" w:space="0" w:color="000000"/>
-            </w:tcBorders>
-            <w:shd w:val="clear" w:color="auto" w:fill="FFFFFF"/>
-            <w:tcMar>
-              <w:top w:w="0" w:type="dxa"/>
-              <w:bottom w:w="0" w:type="dxa"/>
-              <w:left w:w="0" w:type="dxa"/>
-              <w:right w:w="0" w:type="dxa"/>
-            </w:tcMar>
-            <w:vAlign w:val="center"/>
-          </w:tcPr>
-          <w:p>
-            <w:pPr>
-              <w:pStyle w:val="Normal"/>
-              <w:jc w:val="left"/>
-              <w:pBdr>
-                <w:bottom w:val="none" w:sz="0" w:space="0" w:color="000000"/>
-                <w:top w:val="none" w:sz="0" w:space="0" w:color="000000"/>
-                <w:left w:val="none" w:sz="0" w:space="0" w:color="000000"/>
-                <w:right w:val="none" w:sz="0" w:space="0" w:color="000000"/>
-              </w:pBdr>
-              <w:spacing w:after="100" w:before="100" w:line="240"/>
-              <w:ind w:left="100" w:right="100" w:firstLine="0" w:firstLineChars="0"/>
-              <w:rPr>
-                <w:rFonts w:ascii="Arial" w:hAnsi="Arial" w:eastAsia="Arial" w:cs="Arial"/>
-                <w:i w:val="false"/>
-                <w:b w:val="false"/>
-                <w:u w:val="none"/>
-                <w:sz w:val="20"/>
-                <w:szCs w:val="20"/>
-                <w:color w:val="000000"/>
-              </w:rPr>
-            </w:pPr>
-            <w:r>
-              <w:rPr>
-                <w:rFonts w:ascii="Arial" w:hAnsi="Arial" w:eastAsia="Arial" w:cs="Arial"/>
-                <w:i w:val="false"/>
-                <w:b w:val="false"/>
-                <w:u w:val="none"/>
-                <w:sz w:val="20"/>
-                <w:szCs w:val="20"/>
-                <w:color w:val="000000"/>
-              </w:rPr>
-              <w:t xml:space="preserve">avg_contractions_v2</w:t>
-            </w:r>
-          </w:p>
-        </w:tc>
-        <w:tc>
-          <w:tcPr>
-            <w:tcBorders>
-              <w:bottom w:val="single" w:sz="6" w:space="0" w:color="666666"/>
-              <w:top w:val="single" w:sz="6" w:space="0" w:color="666666"/>
-              <w:left w:val="none" w:sz="0" w:space="0" w:color="000000"/>
-              <w:right w:val="none" w:sz="0" w:space="0" w:color="000000"/>
-            </w:tcBorders>
-            <w:shd w:val="clear" w:color="auto" w:fill="FFFFFF"/>
-            <w:tcMar>
-              <w:top w:w="0" w:type="dxa"/>
-              <w:bottom w:w="0" w:type="dxa"/>
-              <w:left w:w="0" w:type="dxa"/>
-              <w:right w:w="0" w:type="dxa"/>
-            </w:tcMar>
-            <w:vAlign w:val="center"/>
-          </w:tcPr>
-          <w:p>
-            <w:pPr>
-              <w:pStyle w:val="Normal"/>
-              <w:jc w:val="left"/>
-              <w:pBdr>
-                <w:bottom w:val="none" w:sz="0" w:space="0" w:color="000000"/>
-                <w:top w:val="none" w:sz="0" w:space="0" w:color="000000"/>
-                <w:left w:val="none" w:sz="0" w:space="0" w:color="000000"/>
-                <w:right w:val="none" w:sz="0" w:space="0" w:color="000000"/>
-              </w:pBdr>
-              <w:spacing w:after="100" w:before="100" w:line="240"/>
-              <w:ind w:left="100" w:right="100" w:firstLine="0" w:firstLineChars="0"/>
-              <w:rPr>
-                <w:rFonts w:ascii="Arial" w:hAnsi="Arial" w:eastAsia="Arial" w:cs="Arial"/>
-                <w:i w:val="false"/>
-                <w:b w:val="false"/>
-                <w:u w:val="none"/>
-                <w:sz w:val="20"/>
-                <w:szCs w:val="20"/>
-                <w:color w:val="000000"/>
-              </w:rPr>
-            </w:pPr>
-            <w:r>
-              <w:rPr>
-                <w:rFonts w:ascii="Arial" w:hAnsi="Arial" w:eastAsia="Arial" w:cs="Arial"/>
-                <w:i w:val="false"/>
-                <w:b w:val="false"/>
-                <w:u w:val="none"/>
-                <w:sz w:val="20"/>
-                <w:szCs w:val="20"/>
-                <w:color w:val="000000"/>
-              </w:rPr>
-              <w:t xml:space="preserve">1.1 [0.0-5.7]</w:t>
-            </w:r>
-          </w:p>
-        </w:tc>
-        <w:tc>
-          <w:tcPr>
-            <w:tcBorders>
-              <w:bottom w:val="single" w:sz="6" w:space="0" w:color="666666"/>
-              <w:top w:val="single" w:sz="6" w:space="0" w:color="666666"/>
-              <w:left w:val="none" w:sz="0" w:space="0" w:color="000000"/>
-              <w:right w:val="none" w:sz="0" w:space="0" w:color="000000"/>
-            </w:tcBorders>
-            <w:shd w:val="clear" w:color="auto" w:fill="FFFFFF"/>
-            <w:tcMar>
-              <w:top w:w="0" w:type="dxa"/>
-              <w:bottom w:w="0" w:type="dxa"/>
-              <w:left w:w="0" w:type="dxa"/>
-              <w:right w:w="0" w:type="dxa"/>
-            </w:tcMar>
-            <w:vAlign w:val="center"/>
-          </w:tcPr>
-          <w:p>
-            <w:pPr>
-              <w:pStyle w:val="Normal"/>
-              <w:jc w:val="left"/>
-              <w:pBdr>
-                <w:bottom w:val="none" w:sz="0" w:space="0" w:color="000000"/>
-                <w:top w:val="none" w:sz="0" w:space="0" w:color="000000"/>
-                <w:left w:val="none" w:sz="0" w:space="0" w:color="000000"/>
-                <w:right w:val="none" w:sz="0" w:space="0" w:color="000000"/>
-              </w:pBdr>
-              <w:spacing w:after="100" w:before="100" w:line="240"/>
-              <w:ind w:left="100" w:right="100" w:firstLine="0" w:firstLineChars="0"/>
-              <w:rPr>
-                <w:rFonts w:ascii="Arial" w:hAnsi="Arial" w:eastAsia="Arial" w:cs="Arial"/>
-                <w:i w:val="false"/>
-                <w:b w:val="false"/>
-                <w:u w:val="none"/>
-                <w:sz w:val="20"/>
-                <w:szCs w:val="20"/>
-                <w:color w:val="000000"/>
-              </w:rPr>
-            </w:pPr>
-            <w:r>
-              <w:rPr>
-                <w:rFonts w:ascii="Arial" w:hAnsi="Arial" w:eastAsia="Arial" w:cs="Arial"/>
-                <w:i w:val="false"/>
-                <w:b w:val="false"/>
-                <w:u w:val="none"/>
-                <w:sz w:val="20"/>
-                <w:szCs w:val="20"/>
-                <w:color w:val="000000"/>
-              </w:rPr>
-              <w:t xml:space="preserve">0.0 [0.0-0.0]</w:t>
-            </w:r>
-          </w:p>
-        </w:tc>
-        <w:tc>
-          <w:tcPr>
-            <w:tcBorders>
-              <w:bottom w:val="single" w:sz="6" w:space="0" w:color="666666"/>
-              <w:top w:val="single" w:sz="6" w:space="0" w:color="666666"/>
-              <w:left w:val="none" w:sz="0" w:space="0" w:color="000000"/>
-              <w:right w:val="none" w:sz="0" w:space="0" w:color="000000"/>
-            </w:tcBorders>
-            <w:shd w:val="clear" w:color="auto" w:fill="FFFFFF"/>
-            <w:tcMar>
-              <w:top w:w="0" w:type="dxa"/>
-              <w:bottom w:w="0" w:type="dxa"/>
-              <w:left w:w="0" w:type="dxa"/>
-              <w:right w:w="0" w:type="dxa"/>
-            </w:tcMar>
-            <w:vAlign w:val="center"/>
-          </w:tcPr>
-          <w:p>
-            <w:pPr>
-              <w:pStyle w:val="Normal"/>
-              <w:jc w:val="right"/>
-              <w:pBdr>
-                <w:bottom w:val="none" w:sz="0" w:space="0" w:color="000000"/>
-                <w:top w:val="none" w:sz="0" w:space="0" w:color="000000"/>
-                <w:left w:val="none" w:sz="0" w:space="0" w:color="000000"/>
-                <w:right w:val="none" w:sz="0" w:space="0" w:color="000000"/>
-              </w:pBdr>
-              <w:spacing w:after="100" w:before="100" w:line="240"/>
-              <w:ind w:left="100" w:right="100" w:firstLine="0" w:firstLineChars="0"/>
-              <w:rPr>
-                <w:rFonts w:ascii="Arial" w:hAnsi="Arial" w:eastAsia="Arial" w:cs="Arial"/>
-                <w:i w:val="false"/>
-                <w:b w:val="false"/>
-                <w:u w:val="none"/>
-                <w:sz w:val="20"/>
-                <w:szCs w:val="20"/>
-                <w:color w:val="000000"/>
-              </w:rPr>
-            </w:pPr>
-            <w:r>
-              <w:rPr>
-                <w:rFonts w:ascii="Arial" w:hAnsi="Arial" w:eastAsia="Arial" w:cs="Arial"/>
-                <w:i w:val="false"/>
-                <w:b w:val="false"/>
-                <w:u w:val="none"/>
-                <w:sz w:val="20"/>
-                <w:szCs w:val="20"/>
-                <w:color w:val="000000"/>
-              </w:rPr>
-              <w:t xml:space="preserve">1.2000000</w:t>
-            </w:r>
-          </w:p>
-        </w:tc>
-        <w:tc>
-          <w:tcPr>
-            <w:tcBorders>
-              <w:bottom w:val="single" w:sz="6" w:space="0" w:color="666666"/>
-              <w:top w:val="single" w:sz="6" w:space="0" w:color="666666"/>
-              <w:left w:val="none" w:sz="0" w:space="0" w:color="000000"/>
-              <w:right w:val="none" w:sz="0" w:space="0" w:color="000000"/>
-            </w:tcBorders>
-            <w:shd w:val="clear" w:color="auto" w:fill="FFFFFF"/>
-            <w:tcMar>
-              <w:top w:w="0" w:type="dxa"/>
-              <w:bottom w:w="0" w:type="dxa"/>
-              <w:left w:w="0" w:type="dxa"/>
-              <w:right w:w="0" w:type="dxa"/>
-            </w:tcMar>
-            <w:vAlign w:val="center"/>
-          </w:tcPr>
-          <w:p>
-            <w:pPr>
-              <w:pStyle w:val="Normal"/>
-              <w:jc w:val="right"/>
-              <w:pBdr>
-                <w:bottom w:val="none" w:sz="0" w:space="0" w:color="000000"/>
-                <w:top w:val="none" w:sz="0" w:space="0" w:color="000000"/>
-                <w:left w:val="none" w:sz="0" w:space="0" w:color="000000"/>
-                <w:right w:val="none" w:sz="0" w:space="0" w:color="000000"/>
-              </w:pBdr>
-              <w:spacing w:after="100" w:before="100" w:line="240"/>
-              <w:ind w:left="100" w:right="100" w:firstLine="0" w:firstLineChars="0"/>
-              <w:rPr>
-                <w:rFonts w:ascii="Arial" w:hAnsi="Arial" w:eastAsia="Arial" w:cs="Arial"/>
-                <w:i w:val="false"/>
-                <w:b w:val="false"/>
-                <w:u w:val="none"/>
-                <w:sz w:val="20"/>
-                <w:szCs w:val="20"/>
-                <w:color w:val="000000"/>
-              </w:rPr>
-            </w:pPr>
-            <w:r>
-              <w:rPr>
-                <w:rFonts w:ascii="Arial" w:hAnsi="Arial" w:eastAsia="Arial" w:cs="Arial"/>
-                <w:i w:val="false"/>
-                <w:b w:val="false"/>
-                <w:u w:val="none"/>
-                <w:sz w:val="20"/>
-                <w:szCs w:val="20"/>
-                <w:color w:val="000000"/>
-              </w:rPr>
-              <w:t xml:space="preserve">0.27332168</w:t>
-            </w:r>
-          </w:p>
-        </w:tc>
-        <w:tc>
-          <w:tcPr>
-            <w:tcBorders>
-              <w:bottom w:val="single" w:sz="6" w:space="0" w:color="666666"/>
-              <w:top w:val="single" w:sz="6" w:space="0" w:color="666666"/>
-              <w:left w:val="none" w:sz="0" w:space="0" w:color="000000"/>
-              <w:right w:val="none" w:sz="0" w:space="0" w:color="000000"/>
-            </w:tcBorders>
-            <w:shd w:val="clear" w:color="auto" w:fill="FFFFFF"/>
-            <w:tcMar>
-              <w:top w:w="0" w:type="dxa"/>
-              <w:bottom w:w="0" w:type="dxa"/>
-              <w:left w:w="0" w:type="dxa"/>
-              <w:right w:w="0" w:type="dxa"/>
-            </w:tcMar>
-            <w:vAlign w:val="center"/>
-          </w:tcPr>
-          <w:p>
-            <w:pPr>
-              <w:pStyle w:val="Normal"/>
-              <w:jc w:val="right"/>
-              <w:pBdr>
-                <w:bottom w:val="none" w:sz="0" w:space="0" w:color="000000"/>
-                <w:top w:val="none" w:sz="0" w:space="0" w:color="000000"/>
-                <w:left w:val="none" w:sz="0" w:space="0" w:color="000000"/>
-                <w:right w:val="none" w:sz="0" w:space="0" w:color="000000"/>
-              </w:pBdr>
-              <w:spacing w:after="100" w:before="100" w:line="240"/>
-              <w:ind w:left="100" w:right="100" w:firstLine="0" w:firstLineChars="0"/>
-              <w:rPr>
-                <w:rFonts w:ascii="Arial" w:hAnsi="Arial" w:eastAsia="Arial" w:cs="Arial"/>
-                <w:i w:val="false"/>
-                <w:b w:val="false"/>
-                <w:u w:val="none"/>
-                <w:sz w:val="20"/>
-                <w:szCs w:val="20"/>
-                <w:color w:val="000000"/>
-              </w:rPr>
-            </w:pPr>
-            <w:r>
-              <w:rPr>
-                <w:rFonts w:ascii="Arial" w:hAnsi="Arial" w:eastAsia="Arial" w:cs="Arial"/>
-                <w:i w:val="false"/>
-                <w:b w:val="false"/>
-                <w:u w:val="none"/>
-                <w:sz w:val="20"/>
-                <w:szCs w:val="20"/>
-                <w:color w:val="000000"/>
-              </w:rPr>
-              <w:t xml:space="preserve">6</w:t>
-            </w:r>
-          </w:p>
-        </w:tc>
-      </w:tr>
-      <w:tr>
-        <w:trPr>
-          <w:trHeight w:val="360" w:hRule="auto"/>
-        </w:trPr>
-        body 7
-        <w:tc>
-          <w:tcPr>
-            <w:tcBorders>
-              <w:bottom w:val="single" w:sz="6" w:space="0" w:color="666666"/>
-              <w:top w:val="single" w:sz="6" w:space="0" w:color="666666"/>
-              <w:left w:val="none" w:sz="0" w:space="0" w:color="000000"/>
-              <w:right w:val="none" w:sz="0" w:space="0" w:color="000000"/>
-            </w:tcBorders>
-            <w:shd w:val="clear" w:color="auto" w:fill="FFFFFF"/>
-            <w:tcMar>
-              <w:top w:w="0" w:type="dxa"/>
-              <w:bottom w:w="0" w:type="dxa"/>
-              <w:left w:w="0" w:type="dxa"/>
-              <w:right w:w="0" w:type="dxa"/>
-            </w:tcMar>
-            <w:vAlign w:val="center"/>
-          </w:tcPr>
-          <w:p>
-            <w:pPr>
-              <w:pStyle w:val="Normal"/>
-              <w:jc w:val="left"/>
-              <w:pBdr>
-                <w:bottom w:val="none" w:sz="0" w:space="0" w:color="000000"/>
-                <w:top w:val="none" w:sz="0" w:space="0" w:color="000000"/>
-                <w:left w:val="none" w:sz="0" w:space="0" w:color="000000"/>
-                <w:right w:val="none" w:sz="0" w:space="0" w:color="000000"/>
-              </w:pBdr>
-              <w:spacing w:after="100" w:before="100" w:line="240"/>
-              <w:ind w:left="100" w:right="100" w:firstLine="0" w:firstLineChars="0"/>
-              <w:rPr>
-                <w:rFonts w:ascii="Arial" w:hAnsi="Arial" w:eastAsia="Arial" w:cs="Arial"/>
-                <w:i w:val="false"/>
-                <w:b w:val="false"/>
-                <w:u w:val="none"/>
-                <w:sz w:val="20"/>
-                <w:szCs w:val="20"/>
-                <w:color w:val="000000"/>
-              </w:rPr>
-            </w:pPr>
-            <w:r>
-              <w:rPr>
-                <w:rFonts w:ascii="Arial" w:hAnsi="Arial" w:eastAsia="Arial" w:cs="Arial"/>
-                <w:i w:val="false"/>
-                <w:b w:val="false"/>
-                <w:u w:val="none"/>
-                <w:sz w:val="20"/>
-                <w:szCs w:val="20"/>
-                <w:color w:val="000000"/>
-              </w:rPr>
-              <w:t xml:space="preserve">avg_frame_duration_v1</w:t>
-            </w:r>
-          </w:p>
-        </w:tc>
-        <w:tc>
-          <w:tcPr>
-            <w:tcBorders>
-              <w:bottom w:val="single" w:sz="6" w:space="0" w:color="666666"/>
-              <w:top w:val="single" w:sz="6" w:space="0" w:color="666666"/>
-              <w:left w:val="none" w:sz="0" w:space="0" w:color="000000"/>
-              <w:right w:val="none" w:sz="0" w:space="0" w:color="000000"/>
-            </w:tcBorders>
-            <w:shd w:val="clear" w:color="auto" w:fill="FFFFFF"/>
-            <w:tcMar>
-              <w:top w:w="0" w:type="dxa"/>
-              <w:bottom w:w="0" w:type="dxa"/>
-              <w:left w:w="0" w:type="dxa"/>
-              <w:right w:w="0" w:type="dxa"/>
-            </w:tcMar>
-            <w:vAlign w:val="center"/>
-          </w:tcPr>
-          <w:p>
-            <w:pPr>
-              <w:pStyle w:val="Normal"/>
-              <w:jc w:val="left"/>
-              <w:pBdr>
-                <w:bottom w:val="none" w:sz="0" w:space="0" w:color="000000"/>
-                <w:top w:val="none" w:sz="0" w:space="0" w:color="000000"/>
-                <w:left w:val="none" w:sz="0" w:space="0" w:color="000000"/>
-                <w:right w:val="none" w:sz="0" w:space="0" w:color="000000"/>
-              </w:pBdr>
-              <w:spacing w:after="100" w:before="100" w:line="240"/>
-              <w:ind w:left="100" w:right="100" w:firstLine="0" w:firstLineChars="0"/>
-              <w:rPr>
-                <w:rFonts w:ascii="Arial" w:hAnsi="Arial" w:eastAsia="Arial" w:cs="Arial"/>
-                <w:i w:val="false"/>
-                <w:b w:val="false"/>
-                <w:u w:val="none"/>
-                <w:sz w:val="20"/>
-                <w:szCs w:val="20"/>
-                <w:color w:val="000000"/>
-              </w:rPr>
-            </w:pPr>
-            <w:r>
-              <w:rPr>
-                <w:rFonts w:ascii="Arial" w:hAnsi="Arial" w:eastAsia="Arial" w:cs="Arial"/>
-                <w:i w:val="false"/>
-                <w:b w:val="false"/>
-                <w:u w:val="none"/>
-                <w:sz w:val="20"/>
-                <w:szCs w:val="20"/>
-                <w:color w:val="000000"/>
-              </w:rPr>
-              <w:t xml:space="preserve">19.9 [19.9-19.9]</w:t>
-            </w:r>
-          </w:p>
-        </w:tc>
-        <w:tc>
-          <w:tcPr>
-            <w:tcBorders>
-              <w:bottom w:val="single" w:sz="6" w:space="0" w:color="666666"/>
-              <w:top w:val="single" w:sz="6" w:space="0" w:color="666666"/>
-              <w:left w:val="none" w:sz="0" w:space="0" w:color="000000"/>
-              <w:right w:val="none" w:sz="0" w:space="0" w:color="000000"/>
-            </w:tcBorders>
-            <w:shd w:val="clear" w:color="auto" w:fill="FFFFFF"/>
-            <w:tcMar>
-              <w:top w:w="0" w:type="dxa"/>
-              <w:bottom w:w="0" w:type="dxa"/>
-              <w:left w:w="0" w:type="dxa"/>
-              <w:right w:w="0" w:type="dxa"/>
-            </w:tcMar>
-            <w:vAlign w:val="center"/>
-          </w:tcPr>
-          <w:p>
-            <w:pPr>
-              <w:pStyle w:val="Normal"/>
-              <w:jc w:val="left"/>
-              <w:pBdr>
-                <w:bottom w:val="none" w:sz="0" w:space="0" w:color="000000"/>
-                <w:top w:val="none" w:sz="0" w:space="0" w:color="000000"/>
-                <w:left w:val="none" w:sz="0" w:space="0" w:color="000000"/>
-                <w:right w:val="none" w:sz="0" w:space="0" w:color="000000"/>
-              </w:pBdr>
-              <w:spacing w:after="100" w:before="100" w:line="240"/>
-              <w:ind w:left="100" w:right="100" w:firstLine="0" w:firstLineChars="0"/>
-              <w:rPr>
-                <w:rFonts w:ascii="Arial" w:hAnsi="Arial" w:eastAsia="Arial" w:cs="Arial"/>
-                <w:i w:val="false"/>
-                <w:b w:val="false"/>
-                <w:u w:val="none"/>
-                <w:sz w:val="20"/>
-                <w:szCs w:val="20"/>
-                <w:color w:val="000000"/>
-              </w:rPr>
-            </w:pPr>
-            <w:r>
-              <w:rPr>
-                <w:rFonts w:ascii="Arial" w:hAnsi="Arial" w:eastAsia="Arial" w:cs="Arial"/>
-                <w:i w:val="false"/>
-                <w:b w:val="false"/>
-                <w:u w:val="none"/>
-                <w:sz w:val="20"/>
-                <w:szCs w:val="20"/>
-                <w:color w:val="000000"/>
-              </w:rPr>
-              <w:t xml:space="preserve">NA [NA-NA]</w:t>
-            </w:r>
-          </w:p>
-        </w:tc>
-        <w:tc>
-          <w:tcPr>
-            <w:tcBorders>
-              <w:bottom w:val="single" w:sz="6" w:space="0" w:color="666666"/>
-              <w:top w:val="single" w:sz="6" w:space="0" w:color="666666"/>
-              <w:left w:val="none" w:sz="0" w:space="0" w:color="000000"/>
-              <w:right w:val="none" w:sz="0" w:space="0" w:color="000000"/>
-            </w:tcBorders>
-            <w:shd w:val="clear" w:color="auto" w:fill="FFFFFF"/>
-            <w:tcMar>
-              <w:top w:w="0" w:type="dxa"/>
-              <w:bottom w:w="0" w:type="dxa"/>
-              <w:left w:w="0" w:type="dxa"/>
-              <w:right w:w="0" w:type="dxa"/>
-            </w:tcMar>
-            <w:vAlign w:val="center"/>
-          </w:tcPr>
-          <w:p>
-            <w:pPr>
-              <w:pStyle w:val="Normal"/>
-              <w:jc w:val="right"/>
-              <w:pBdr>
-                <w:bottom w:val="none" w:sz="0" w:space="0" w:color="000000"/>
-                <w:top w:val="none" w:sz="0" w:space="0" w:color="000000"/>
-                <w:left w:val="none" w:sz="0" w:space="0" w:color="000000"/>
-                <w:right w:val="none" w:sz="0" w:space="0" w:color="000000"/>
-              </w:pBdr>
-              <w:spacing w:after="100" w:before="100" w:line="240"/>
-              <w:ind w:left="100" w:right="100" w:firstLine="0" w:firstLineChars="0"/>
-              <w:rPr>
-                <w:rFonts w:ascii="Arial" w:hAnsi="Arial" w:eastAsia="Arial" w:cs="Arial"/>
-                <w:i w:val="false"/>
-                <w:b w:val="false"/>
-                <w:u w:val="none"/>
-                <w:sz w:val="20"/>
-                <w:szCs w:val="20"/>
-                <w:color w:val="000000"/>
-              </w:rPr>
-            </w:pPr>
-            <w:r>
-              <w:rPr>
-                <w:rFonts w:ascii="Arial" w:hAnsi="Arial" w:eastAsia="Arial" w:cs="Arial"/>
-                <w:i w:val="false"/>
-                <w:b w:val="false"/>
-                <w:u w:val="none"/>
-                <w:sz w:val="20"/>
-                <w:szCs w:val="20"/>
-                <w:color w:val="000000"/>
-              </w:rPr>
-              <w:t xml:space="preserve"/>
-            </w:r>
-          </w:p>
-        </w:tc>
-        <w:tc>
-          <w:tcPr>
-            <w:tcBorders>
-              <w:bottom w:val="single" w:sz="6" w:space="0" w:color="666666"/>
-              <w:top w:val="single" w:sz="6" w:space="0" w:color="666666"/>
-              <w:left w:val="none" w:sz="0" w:space="0" w:color="000000"/>
-              <w:right w:val="none" w:sz="0" w:space="0" w:color="000000"/>
-            </w:tcBorders>
-            <w:shd w:val="clear" w:color="auto" w:fill="FFFFFF"/>
-            <w:tcMar>
-              <w:top w:w="0" w:type="dxa"/>
-              <w:bottom w:w="0" w:type="dxa"/>
-              <w:left w:w="0" w:type="dxa"/>
-              <w:right w:w="0" w:type="dxa"/>
-            </w:tcMar>
-            <w:vAlign w:val="center"/>
-          </w:tcPr>
-          <w:p>
-            <w:pPr>
-              <w:pStyle w:val="Normal"/>
-              <w:jc w:val="right"/>
-              <w:pBdr>
-                <w:bottom w:val="none" w:sz="0" w:space="0" w:color="000000"/>
-                <w:top w:val="none" w:sz="0" w:space="0" w:color="000000"/>
-                <w:left w:val="none" w:sz="0" w:space="0" w:color="000000"/>
-                <w:right w:val="none" w:sz="0" w:space="0" w:color="000000"/>
-              </w:pBdr>
-              <w:spacing w:after="100" w:before="100" w:line="240"/>
-              <w:ind w:left="100" w:right="100" w:firstLine="0" w:firstLineChars="0"/>
-              <w:rPr>
-                <w:rFonts w:ascii="Arial" w:hAnsi="Arial" w:eastAsia="Arial" w:cs="Arial"/>
-                <w:i w:val="false"/>
-                <w:b w:val="false"/>
-                <w:u w:val="none"/>
-                <w:sz w:val="20"/>
-                <w:szCs w:val="20"/>
-                <w:color w:val="000000"/>
-              </w:rPr>
-            </w:pPr>
-            <w:r>
-              <w:rPr>
-                <w:rFonts w:ascii="Arial" w:hAnsi="Arial" w:eastAsia="Arial" w:cs="Arial"/>
-                <w:i w:val="false"/>
-                <w:b w:val="false"/>
-                <w:u w:val="none"/>
-                <w:sz w:val="20"/>
-                <w:szCs w:val="20"/>
-                <w:color w:val="000000"/>
-              </w:rPr>
-              <w:t xml:space="preserve"/>
-            </w:r>
-          </w:p>
-        </w:tc>
-        <w:tc>
-          <w:tcPr>
-            <w:tcBorders>
-              <w:bottom w:val="single" w:sz="6" w:space="0" w:color="666666"/>
-              <w:top w:val="single" w:sz="6" w:space="0" w:color="666666"/>
-              <w:left w:val="none" w:sz="0" w:space="0" w:color="000000"/>
-              <w:right w:val="none" w:sz="0" w:space="0" w:color="000000"/>
-            </w:tcBorders>
-            <w:shd w:val="clear" w:color="auto" w:fill="FFFFFF"/>
-            <w:tcMar>
-              <w:top w:w="0" w:type="dxa"/>
-              <w:bottom w:w="0" w:type="dxa"/>
-              <w:left w:w="0" w:type="dxa"/>
-              <w:right w:w="0" w:type="dxa"/>
-            </w:tcMar>
-            <w:vAlign w:val="center"/>
-          </w:tcPr>
-          <w:p>
-            <w:pPr>
-              <w:pStyle w:val="Normal"/>
-              <w:jc w:val="right"/>
-              <w:pBdr>
-                <w:bottom w:val="none" w:sz="0" w:space="0" w:color="000000"/>
-                <w:top w:val="none" w:sz="0" w:space="0" w:color="000000"/>
-                <w:left w:val="none" w:sz="0" w:space="0" w:color="000000"/>
-                <w:right w:val="none" w:sz="0" w:space="0" w:color="000000"/>
-              </w:pBdr>
-              <w:spacing w:after="100" w:before="100" w:line="240"/>
-              <w:ind w:left="100" w:right="100" w:firstLine="0" w:firstLineChars="0"/>
-              <w:rPr>
-                <w:rFonts w:ascii="Arial" w:hAnsi="Arial" w:eastAsia="Arial" w:cs="Arial"/>
-                <w:i w:val="false"/>
-                <w:b w:val="false"/>
-                <w:u w:val="none"/>
-                <w:sz w:val="20"/>
-                <w:szCs w:val="20"/>
-                <w:color w:val="000000"/>
-              </w:rPr>
-            </w:pPr>
-            <w:r>
-              <w:rPr>
-                <w:rFonts w:ascii="Arial" w:hAnsi="Arial" w:eastAsia="Arial" w:cs="Arial"/>
-                <w:i w:val="false"/>
-                <w:b w:val="false"/>
-                <w:u w:val="none"/>
-                <w:sz w:val="20"/>
-                <w:szCs w:val="20"/>
-                <w:color w:val="000000"/>
-              </w:rPr>
-              <w:t xml:space="preserve"/>
-            </w:r>
-          </w:p>
-        </w:tc>
-      </w:tr>
-      <w:tr>
-        <w:trPr>
-          <w:trHeight w:val="360" w:hRule="auto"/>
-        </w:trPr>
-        body 8
-        <w:tc>
-          <w:tcPr>
-            <w:tcBorders>
-              <w:bottom w:val="single" w:sz="6" w:space="0" w:color="666666"/>
-              <w:top w:val="single" w:sz="6" w:space="0" w:color="666666"/>
-              <w:left w:val="none" w:sz="0" w:space="0" w:color="000000"/>
-              <w:right w:val="none" w:sz="0" w:space="0" w:color="000000"/>
-            </w:tcBorders>
-            <w:shd w:val="clear" w:color="auto" w:fill="FFFFFF"/>
-            <w:tcMar>
-              <w:top w:w="0" w:type="dxa"/>
-              <w:bottom w:w="0" w:type="dxa"/>
-              <w:left w:w="0" w:type="dxa"/>
-              <w:right w:w="0" w:type="dxa"/>
-            </w:tcMar>
-            <w:vAlign w:val="center"/>
-          </w:tcPr>
-          <w:p>
-            <w:pPr>
-              <w:pStyle w:val="Normal"/>
-              <w:jc w:val="left"/>
-              <w:pBdr>
-                <w:bottom w:val="none" w:sz="0" w:space="0" w:color="000000"/>
-                <w:top w:val="none" w:sz="0" w:space="0" w:color="000000"/>
-                <w:left w:val="none" w:sz="0" w:space="0" w:color="000000"/>
-                <w:right w:val="none" w:sz="0" w:space="0" w:color="000000"/>
-              </w:pBdr>
-              <w:spacing w:after="100" w:before="100" w:line="240"/>
-              <w:ind w:left="100" w:right="100" w:firstLine="0" w:firstLineChars="0"/>
-              <w:rPr>
-                <w:rFonts w:ascii="Arial" w:hAnsi="Arial" w:eastAsia="Arial" w:cs="Arial"/>
-                <w:i w:val="false"/>
-                <w:b w:val="false"/>
-                <w:u w:val="none"/>
-                <w:sz w:val="20"/>
-                <w:szCs w:val="20"/>
-                <w:color w:val="000000"/>
-              </w:rPr>
-            </w:pPr>
-            <w:r>
-              <w:rPr>
-                <w:rFonts w:ascii="Arial" w:hAnsi="Arial" w:eastAsia="Arial" w:cs="Arial"/>
-                <w:i w:val="false"/>
-                <w:b w:val="false"/>
-                <w:u w:val="none"/>
-                <w:sz w:val="20"/>
-                <w:szCs w:val="20"/>
-                <w:color w:val="000000"/>
-              </w:rPr>
-              <w:t xml:space="preserve">avg_frame_duration_v2</w:t>
-            </w:r>
-          </w:p>
-        </w:tc>
-        <w:tc>
-          <w:tcPr>
-            <w:tcBorders>
-              <w:bottom w:val="single" w:sz="6" w:space="0" w:color="666666"/>
-              <w:top w:val="single" w:sz="6" w:space="0" w:color="666666"/>
-              <w:left w:val="none" w:sz="0" w:space="0" w:color="000000"/>
-              <w:right w:val="none" w:sz="0" w:space="0" w:color="000000"/>
-            </w:tcBorders>
-            <w:shd w:val="clear" w:color="auto" w:fill="FFFFFF"/>
-            <w:tcMar>
-              <w:top w:w="0" w:type="dxa"/>
-              <w:bottom w:w="0" w:type="dxa"/>
-              <w:left w:w="0" w:type="dxa"/>
-              <w:right w:w="0" w:type="dxa"/>
-            </w:tcMar>
-            <w:vAlign w:val="center"/>
-          </w:tcPr>
-          <w:p>
-            <w:pPr>
-              <w:pStyle w:val="Normal"/>
-              <w:jc w:val="left"/>
-              <w:pBdr>
-                <w:bottom w:val="none" w:sz="0" w:space="0" w:color="000000"/>
-                <w:top w:val="none" w:sz="0" w:space="0" w:color="000000"/>
-                <w:left w:val="none" w:sz="0" w:space="0" w:color="000000"/>
-                <w:right w:val="none" w:sz="0" w:space="0" w:color="000000"/>
-              </w:pBdr>
-              <w:spacing w:after="100" w:before="100" w:line="240"/>
-              <w:ind w:left="100" w:right="100" w:firstLine="0" w:firstLineChars="0"/>
-              <w:rPr>
-                <w:rFonts w:ascii="Arial" w:hAnsi="Arial" w:eastAsia="Arial" w:cs="Arial"/>
-                <w:i w:val="false"/>
-                <w:b w:val="false"/>
-                <w:u w:val="none"/>
-                <w:sz w:val="20"/>
-                <w:szCs w:val="20"/>
-                <w:color w:val="000000"/>
-              </w:rPr>
-            </w:pPr>
-            <w:r>
-              <w:rPr>
-                <w:rFonts w:ascii="Arial" w:hAnsi="Arial" w:eastAsia="Arial" w:cs="Arial"/>
-                <w:i w:val="false"/>
-                <w:b w:val="false"/>
-                <w:u w:val="none"/>
-                <w:sz w:val="20"/>
-                <w:szCs w:val="20"/>
-                <w:color w:val="000000"/>
-              </w:rPr>
-              <w:t xml:space="preserve">16.0 [13.6-18.4]</w:t>
-            </w:r>
-          </w:p>
-        </w:tc>
-        <w:tc>
-          <w:tcPr>
-            <w:tcBorders>
-              <w:bottom w:val="single" w:sz="6" w:space="0" w:color="666666"/>
-              <w:top w:val="single" w:sz="6" w:space="0" w:color="666666"/>
-              <w:left w:val="none" w:sz="0" w:space="0" w:color="000000"/>
-              <w:right w:val="none" w:sz="0" w:space="0" w:color="000000"/>
-            </w:tcBorders>
-            <w:shd w:val="clear" w:color="auto" w:fill="FFFFFF"/>
-            <w:tcMar>
-              <w:top w:w="0" w:type="dxa"/>
-              <w:bottom w:w="0" w:type="dxa"/>
-              <w:left w:w="0" w:type="dxa"/>
-              <w:right w:w="0" w:type="dxa"/>
-            </w:tcMar>
-            <w:vAlign w:val="center"/>
-          </w:tcPr>
-          <w:p>
-            <w:pPr>
-              <w:pStyle w:val="Normal"/>
-              <w:jc w:val="left"/>
-              <w:pBdr>
-                <w:bottom w:val="none" w:sz="0" w:space="0" w:color="000000"/>
-                <w:top w:val="none" w:sz="0" w:space="0" w:color="000000"/>
-                <w:left w:val="none" w:sz="0" w:space="0" w:color="000000"/>
-                <w:right w:val="none" w:sz="0" w:space="0" w:color="000000"/>
-              </w:pBdr>
-              <w:spacing w:after="100" w:before="100" w:line="240"/>
-              <w:ind w:left="100" w:right="100" w:firstLine="0" w:firstLineChars="0"/>
-              <w:rPr>
-                <w:rFonts w:ascii="Arial" w:hAnsi="Arial" w:eastAsia="Arial" w:cs="Arial"/>
-                <w:i w:val="false"/>
-                <w:b w:val="false"/>
-                <w:u w:val="none"/>
-                <w:sz w:val="20"/>
-                <w:szCs w:val="20"/>
-                <w:color w:val="000000"/>
-              </w:rPr>
-            </w:pPr>
-            <w:r>
-              <w:rPr>
-                <w:rFonts w:ascii="Arial" w:hAnsi="Arial" w:eastAsia="Arial" w:cs="Arial"/>
-                <w:i w:val="false"/>
-                <w:b w:val="false"/>
-                <w:u w:val="none"/>
-                <w:sz w:val="20"/>
-                <w:szCs w:val="20"/>
-                <w:color w:val="000000"/>
-              </w:rPr>
-              <w:t xml:space="preserve">NA [NA-NA]</w:t>
-            </w:r>
-          </w:p>
-        </w:tc>
-        <w:tc>
-          <w:tcPr>
-            <w:tcBorders>
-              <w:bottom w:val="single" w:sz="6" w:space="0" w:color="666666"/>
-              <w:top w:val="single" w:sz="6" w:space="0" w:color="666666"/>
-              <w:left w:val="none" w:sz="0" w:space="0" w:color="000000"/>
-              <w:right w:val="none" w:sz="0" w:space="0" w:color="000000"/>
-            </w:tcBorders>
-            <w:shd w:val="clear" w:color="auto" w:fill="FFFFFF"/>
-            <w:tcMar>
-              <w:top w:w="0" w:type="dxa"/>
-              <w:bottom w:w="0" w:type="dxa"/>
-              <w:left w:w="0" w:type="dxa"/>
-              <w:right w:w="0" w:type="dxa"/>
-            </w:tcMar>
-            <w:vAlign w:val="center"/>
-          </w:tcPr>
-          <w:p>
-            <w:pPr>
-              <w:pStyle w:val="Normal"/>
-              <w:jc w:val="right"/>
-              <w:pBdr>
-                <w:bottom w:val="none" w:sz="0" w:space="0" w:color="000000"/>
-                <w:top w:val="none" w:sz="0" w:space="0" w:color="000000"/>
-                <w:left w:val="none" w:sz="0" w:space="0" w:color="000000"/>
-                <w:right w:val="none" w:sz="0" w:space="0" w:color="000000"/>
-              </w:pBdr>
-              <w:spacing w:after="100" w:before="100" w:line="240"/>
-              <w:ind w:left="100" w:right="100" w:firstLine="0" w:firstLineChars="0"/>
-              <w:rPr>
-                <w:rFonts w:ascii="Arial" w:hAnsi="Arial" w:eastAsia="Arial" w:cs="Arial"/>
-                <w:i w:val="false"/>
-                <w:b w:val="false"/>
-                <w:u w:val="none"/>
-                <w:sz w:val="20"/>
-                <w:szCs w:val="20"/>
-                <w:color w:val="000000"/>
-              </w:rPr>
-            </w:pPr>
-            <w:r>
-              <w:rPr>
-                <w:rFonts w:ascii="Arial" w:hAnsi="Arial" w:eastAsia="Arial" w:cs="Arial"/>
-                <w:i w:val="false"/>
-                <w:b w:val="false"/>
-                <w:u w:val="none"/>
-                <w:sz w:val="20"/>
-                <w:szCs w:val="20"/>
-                <w:color w:val="000000"/>
-              </w:rPr>
-              <w:t xml:space="preserve"/>
-            </w:r>
-          </w:p>
-        </w:tc>
-        <w:tc>
-          <w:tcPr>
-            <w:tcBorders>
-              <w:bottom w:val="single" w:sz="6" w:space="0" w:color="666666"/>
-              <w:top w:val="single" w:sz="6" w:space="0" w:color="666666"/>
-              <w:left w:val="none" w:sz="0" w:space="0" w:color="000000"/>
-              <w:right w:val="none" w:sz="0" w:space="0" w:color="000000"/>
-            </w:tcBorders>
-            <w:shd w:val="clear" w:color="auto" w:fill="FFFFFF"/>
-            <w:tcMar>
-              <w:top w:w="0" w:type="dxa"/>
-              <w:bottom w:w="0" w:type="dxa"/>
-              <w:left w:w="0" w:type="dxa"/>
-              <w:right w:w="0" w:type="dxa"/>
-            </w:tcMar>
-            <w:vAlign w:val="center"/>
-          </w:tcPr>
-          <w:p>
-            <w:pPr>
-              <w:pStyle w:val="Normal"/>
-              <w:jc w:val="right"/>
-              <w:pBdr>
-                <w:bottom w:val="none" w:sz="0" w:space="0" w:color="000000"/>
-                <w:top w:val="none" w:sz="0" w:space="0" w:color="000000"/>
-                <w:left w:val="none" w:sz="0" w:space="0" w:color="000000"/>
-                <w:right w:val="none" w:sz="0" w:space="0" w:color="000000"/>
-              </w:pBdr>
-              <w:spacing w:after="100" w:before="100" w:line="240"/>
-              <w:ind w:left="100" w:right="100" w:firstLine="0" w:firstLineChars="0"/>
-              <w:rPr>
-                <w:rFonts w:ascii="Arial" w:hAnsi="Arial" w:eastAsia="Arial" w:cs="Arial"/>
-                <w:i w:val="false"/>
-                <w:b w:val="false"/>
-                <w:u w:val="none"/>
-                <w:sz w:val="20"/>
-                <w:szCs w:val="20"/>
-                <w:color w:val="000000"/>
-              </w:rPr>
-            </w:pPr>
-            <w:r>
-              <w:rPr>
-                <w:rFonts w:ascii="Arial" w:hAnsi="Arial" w:eastAsia="Arial" w:cs="Arial"/>
-                <w:i w:val="false"/>
-                <w:b w:val="false"/>
-                <w:u w:val="none"/>
-                <w:sz w:val="20"/>
-                <w:szCs w:val="20"/>
-                <w:color w:val="000000"/>
-              </w:rPr>
-              <w:t xml:space="preserve"/>
-            </w:r>
-          </w:p>
-        </w:tc>
-        <w:tc>
-          <w:tcPr>
-            <w:tcBorders>
-              <w:bottom w:val="single" w:sz="6" w:space="0" w:color="666666"/>
-              <w:top w:val="single" w:sz="6" w:space="0" w:color="666666"/>
-              <w:left w:val="none" w:sz="0" w:space="0" w:color="000000"/>
-              <w:right w:val="none" w:sz="0" w:space="0" w:color="000000"/>
-            </w:tcBorders>
-            <w:shd w:val="clear" w:color="auto" w:fill="FFFFFF"/>
-            <w:tcMar>
-              <w:top w:w="0" w:type="dxa"/>
-              <w:bottom w:w="0" w:type="dxa"/>
-              <w:left w:w="0" w:type="dxa"/>
-              <w:right w:w="0" w:type="dxa"/>
-            </w:tcMar>
-            <w:vAlign w:val="center"/>
-          </w:tcPr>
-          <w:p>
-            <w:pPr>
-              <w:pStyle w:val="Normal"/>
-              <w:jc w:val="right"/>
-              <w:pBdr>
-                <w:bottom w:val="none" w:sz="0" w:space="0" w:color="000000"/>
-                <w:top w:val="none" w:sz="0" w:space="0" w:color="000000"/>
-                <w:left w:val="none" w:sz="0" w:space="0" w:color="000000"/>
-                <w:right w:val="none" w:sz="0" w:space="0" w:color="000000"/>
-              </w:pBdr>
-              <w:spacing w:after="100" w:before="100" w:line="240"/>
-              <w:ind w:left="100" w:right="100" w:firstLine="0" w:firstLineChars="0"/>
-              <w:rPr>
-                <w:rFonts w:ascii="Arial" w:hAnsi="Arial" w:eastAsia="Arial" w:cs="Arial"/>
-                <w:i w:val="false"/>
-                <w:b w:val="false"/>
-                <w:u w:val="none"/>
-                <w:sz w:val="20"/>
-                <w:szCs w:val="20"/>
-                <w:color w:val="000000"/>
-              </w:rPr>
-            </w:pPr>
-            <w:r>
-              <w:rPr>
-                <w:rFonts w:ascii="Arial" w:hAnsi="Arial" w:eastAsia="Arial" w:cs="Arial"/>
-                <w:i w:val="false"/>
-                <w:b w:val="false"/>
-                <w:u w:val="none"/>
-                <w:sz w:val="20"/>
-                <w:szCs w:val="20"/>
-                <w:color w:val="000000"/>
-              </w:rPr>
-              <w:t xml:space="preserve"/>
-            </w:r>
-          </w:p>
-        </w:tc>
-      </w:tr>
-      <w:tr>
-        <w:trPr>
-          <w:trHeight w:val="360" w:hRule="auto"/>
-        </w:trPr>
-        body 9
-        <w:tc>
-          <w:tcPr>
-            <w:tcBorders>
-              <w:bottom w:val="single" w:sz="6" w:space="0" w:color="666666"/>
-              <w:top w:val="single" w:sz="6" w:space="0" w:color="666666"/>
-              <w:left w:val="none" w:sz="0" w:space="0" w:color="000000"/>
-              <w:right w:val="none" w:sz="0" w:space="0" w:color="000000"/>
-            </w:tcBorders>
-            <w:shd w:val="clear" w:color="auto" w:fill="FFFFFF"/>
-            <w:tcMar>
-              <w:top w:w="0" w:type="dxa"/>
-              <w:bottom w:w="0" w:type="dxa"/>
-              <w:left w:w="0" w:type="dxa"/>
-              <w:right w:w="0" w:type="dxa"/>
-            </w:tcMar>
-            <w:vAlign w:val="center"/>
-          </w:tcPr>
-          <w:p>
-            <w:pPr>
-              <w:pStyle w:val="Normal"/>
-              <w:jc w:val="left"/>
-              <w:pBdr>
-                <w:bottom w:val="none" w:sz="0" w:space="0" w:color="000000"/>
-                <w:top w:val="none" w:sz="0" w:space="0" w:color="000000"/>
-                <w:left w:val="none" w:sz="0" w:space="0" w:color="000000"/>
-                <w:right w:val="none" w:sz="0" w:space="0" w:color="000000"/>
-              </w:pBdr>
-              <w:spacing w:after="100" w:before="100" w:line="240"/>
-              <w:ind w:left="100" w:right="100" w:firstLine="0" w:firstLineChars="0"/>
-              <w:rPr>
-                <w:rFonts w:ascii="Arial" w:hAnsi="Arial" w:eastAsia="Arial" w:cs="Arial"/>
-                <w:i w:val="false"/>
-                <w:b w:val="false"/>
-                <w:u w:val="none"/>
-                <w:sz w:val="20"/>
-                <w:szCs w:val="20"/>
-                <w:color w:val="000000"/>
-              </w:rPr>
-            </w:pPr>
-            <w:r>
-              <w:rPr>
-                <w:rFonts w:ascii="Arial" w:hAnsi="Arial" w:eastAsia="Arial" w:cs="Arial"/>
-                <w:i w:val="false"/>
-                <w:b w:val="false"/>
-                <w:u w:val="none"/>
-                <w:sz w:val="20"/>
-                <w:szCs w:val="20"/>
-                <w:color w:val="000000"/>
-              </w:rPr>
-              <w:t xml:space="preserve">avg_posterior_jz_v1</w:t>
-            </w:r>
-          </w:p>
-        </w:tc>
-        <w:tc>
-          <w:tcPr>
-            <w:tcBorders>
-              <w:bottom w:val="single" w:sz="6" w:space="0" w:color="666666"/>
-              <w:top w:val="single" w:sz="6" w:space="0" w:color="666666"/>
-              <w:left w:val="none" w:sz="0" w:space="0" w:color="000000"/>
-              <w:right w:val="none" w:sz="0" w:space="0" w:color="000000"/>
-            </w:tcBorders>
-            <w:shd w:val="clear" w:color="auto" w:fill="FFFFFF"/>
-            <w:tcMar>
-              <w:top w:w="0" w:type="dxa"/>
-              <w:bottom w:w="0" w:type="dxa"/>
-              <w:left w:w="0" w:type="dxa"/>
-              <w:right w:w="0" w:type="dxa"/>
-            </w:tcMar>
-            <w:vAlign w:val="center"/>
-          </w:tcPr>
-          <w:p>
-            <w:pPr>
-              <w:pStyle w:val="Normal"/>
-              <w:jc w:val="left"/>
-              <w:pBdr>
-                <w:bottom w:val="none" w:sz="0" w:space="0" w:color="000000"/>
-                <w:top w:val="none" w:sz="0" w:space="0" w:color="000000"/>
-                <w:left w:val="none" w:sz="0" w:space="0" w:color="000000"/>
-                <w:right w:val="none" w:sz="0" w:space="0" w:color="000000"/>
-              </w:pBdr>
-              <w:spacing w:after="100" w:before="100" w:line="240"/>
-              <w:ind w:left="100" w:right="100" w:firstLine="0" w:firstLineChars="0"/>
-              <w:rPr>
-                <w:rFonts w:ascii="Arial" w:hAnsi="Arial" w:eastAsia="Arial" w:cs="Arial"/>
-                <w:i w:val="false"/>
-                <w:b w:val="false"/>
-                <w:u w:val="none"/>
-                <w:sz w:val="20"/>
-                <w:szCs w:val="20"/>
-                <w:color w:val="000000"/>
-              </w:rPr>
-            </w:pPr>
-            <w:r>
-              <w:rPr>
-                <w:rFonts w:ascii="Arial" w:hAnsi="Arial" w:eastAsia="Arial" w:cs="Arial"/>
-                <w:i w:val="false"/>
-                <w:b w:val="false"/>
-                <w:u w:val="none"/>
-                <w:sz w:val="20"/>
-                <w:szCs w:val="20"/>
-                <w:color w:val="000000"/>
-              </w:rPr>
-              <w:t xml:space="preserve">6.1 [5.2-7.3]</w:t>
-            </w:r>
-          </w:p>
-        </w:tc>
-        <w:tc>
-          <w:tcPr>
-            <w:tcBorders>
-              <w:bottom w:val="single" w:sz="6" w:space="0" w:color="666666"/>
-              <w:top w:val="single" w:sz="6" w:space="0" w:color="666666"/>
-              <w:left w:val="none" w:sz="0" w:space="0" w:color="000000"/>
-              <w:right w:val="none" w:sz="0" w:space="0" w:color="000000"/>
-            </w:tcBorders>
-            <w:shd w:val="clear" w:color="auto" w:fill="FFFFFF"/>
-            <w:tcMar>
-              <w:top w:w="0" w:type="dxa"/>
-              <w:bottom w:w="0" w:type="dxa"/>
-              <w:left w:w="0" w:type="dxa"/>
-              <w:right w:w="0" w:type="dxa"/>
-            </w:tcMar>
-            <w:vAlign w:val="center"/>
-          </w:tcPr>
-          <w:p>
-            <w:pPr>
-              <w:pStyle w:val="Normal"/>
-              <w:jc w:val="left"/>
-              <w:pBdr>
-                <w:bottom w:val="none" w:sz="0" w:space="0" w:color="000000"/>
-                <w:top w:val="none" w:sz="0" w:space="0" w:color="000000"/>
-                <w:left w:val="none" w:sz="0" w:space="0" w:color="000000"/>
-                <w:right w:val="none" w:sz="0" w:space="0" w:color="000000"/>
-              </w:pBdr>
-              <w:spacing w:after="100" w:before="100" w:line="240"/>
-              <w:ind w:left="100" w:right="100" w:firstLine="0" w:firstLineChars="0"/>
-              <w:rPr>
-                <w:rFonts w:ascii="Arial" w:hAnsi="Arial" w:eastAsia="Arial" w:cs="Arial"/>
-                <w:i w:val="false"/>
-                <w:b w:val="false"/>
-                <w:u w:val="none"/>
-                <w:sz w:val="20"/>
-                <w:szCs w:val="20"/>
-                <w:color w:val="000000"/>
-              </w:rPr>
-            </w:pPr>
-            <w:r>
-              <w:rPr>
-                <w:rFonts w:ascii="Arial" w:hAnsi="Arial" w:eastAsia="Arial" w:cs="Arial"/>
-                <w:i w:val="false"/>
-                <w:b w:val="false"/>
-                <w:u w:val="none"/>
-                <w:sz w:val="20"/>
-                <w:szCs w:val="20"/>
-                <w:color w:val="000000"/>
-              </w:rPr>
-              <w:t xml:space="preserve">7.4 [6.3-8.4]</w:t>
-            </w:r>
-          </w:p>
-        </w:tc>
-        <w:tc>
-          <w:tcPr>
-            <w:tcBorders>
-              <w:bottom w:val="single" w:sz="6" w:space="0" w:color="666666"/>
-              <w:top w:val="single" w:sz="6" w:space="0" w:color="666666"/>
-              <w:left w:val="none" w:sz="0" w:space="0" w:color="000000"/>
-              <w:right w:val="none" w:sz="0" w:space="0" w:color="000000"/>
-            </w:tcBorders>
-            <w:shd w:val="clear" w:color="auto" w:fill="FFFFFF"/>
-            <w:tcMar>
-              <w:top w:w="0" w:type="dxa"/>
-              <w:bottom w:w="0" w:type="dxa"/>
-              <w:left w:w="0" w:type="dxa"/>
-              <w:right w:w="0" w:type="dxa"/>
-            </w:tcMar>
-            <w:vAlign w:val="center"/>
-          </w:tcPr>
-          <w:p>
-            <w:pPr>
-              <w:pStyle w:val="Normal"/>
-              <w:jc w:val="right"/>
-              <w:pBdr>
-                <w:bottom w:val="none" w:sz="0" w:space="0" w:color="000000"/>
-                <w:top w:val="none" w:sz="0" w:space="0" w:color="000000"/>
-                <w:left w:val="none" w:sz="0" w:space="0" w:color="000000"/>
-                <w:right w:val="none" w:sz="0" w:space="0" w:color="000000"/>
-              </w:pBdr>
-              <w:spacing w:after="100" w:before="100" w:line="240"/>
-              <w:ind w:left="100" w:right="100" w:firstLine="0" w:firstLineChars="0"/>
-              <w:rPr>
-                <w:rFonts w:ascii="Arial" w:hAnsi="Arial" w:eastAsia="Arial" w:cs="Arial"/>
-                <w:i w:val="false"/>
-                <w:b w:val="false"/>
-                <w:u w:val="none"/>
-                <w:sz w:val="20"/>
-                <w:szCs w:val="20"/>
-                <w:color w:val="000000"/>
-              </w:rPr>
-            </w:pPr>
-            <w:r>
-              <w:rPr>
-                <w:rFonts w:ascii="Arial" w:hAnsi="Arial" w:eastAsia="Arial" w:cs="Arial"/>
-                <w:i w:val="false"/>
-                <w:b w:val="false"/>
-                <w:u w:val="none"/>
-                <w:sz w:val="20"/>
-                <w:szCs w:val="20"/>
-                <w:color w:val="000000"/>
-              </w:rPr>
-              <w:t xml:space="preserve">0.0000000</w:t>
-            </w:r>
-          </w:p>
-        </w:tc>
-        <w:tc>
-          <w:tcPr>
-            <w:tcBorders>
-              <w:bottom w:val="single" w:sz="6" w:space="0" w:color="666666"/>
-              <w:top w:val="single" w:sz="6" w:space="0" w:color="666666"/>
-              <w:left w:val="none" w:sz="0" w:space="0" w:color="000000"/>
-              <w:right w:val="none" w:sz="0" w:space="0" w:color="000000"/>
-            </w:tcBorders>
-            <w:shd w:val="clear" w:color="auto" w:fill="FFFFFF"/>
-            <w:tcMar>
-              <w:top w:w="0" w:type="dxa"/>
-              <w:bottom w:w="0" w:type="dxa"/>
-              <w:left w:w="0" w:type="dxa"/>
-              <w:right w:w="0" w:type="dxa"/>
-            </w:tcMar>
-            <w:vAlign w:val="center"/>
-          </w:tcPr>
-          <w:p>
-            <w:pPr>
-              <w:pStyle w:val="Normal"/>
-              <w:jc w:val="right"/>
-              <w:pBdr>
-                <w:bottom w:val="none" w:sz="0" w:space="0" w:color="000000"/>
-                <w:top w:val="none" w:sz="0" w:space="0" w:color="000000"/>
-                <w:left w:val="none" w:sz="0" w:space="0" w:color="000000"/>
-                <w:right w:val="none" w:sz="0" w:space="0" w:color="000000"/>
-              </w:pBdr>
-              <w:spacing w:after="100" w:before="100" w:line="240"/>
-              <w:ind w:left="100" w:right="100" w:firstLine="0" w:firstLineChars="0"/>
-              <w:rPr>
-                <w:rFonts w:ascii="Arial" w:hAnsi="Arial" w:eastAsia="Arial" w:cs="Arial"/>
-                <w:i w:val="false"/>
-                <w:b w:val="false"/>
-                <w:u w:val="none"/>
-                <w:sz w:val="20"/>
-                <w:szCs w:val="20"/>
-                <w:color w:val="000000"/>
-              </w:rPr>
-            </w:pPr>
-            <w:r>
-              <w:rPr>
-                <w:rFonts w:ascii="Arial" w:hAnsi="Arial" w:eastAsia="Arial" w:cs="Arial"/>
-                <w:i w:val="false"/>
-                <w:b w:val="false"/>
-                <w:u w:val="none"/>
-                <w:sz w:val="20"/>
-                <w:szCs w:val="20"/>
-                <w:color w:val="000000"/>
-              </w:rPr>
-              <w:t xml:space="preserve">1.00000000</w:t>
-            </w:r>
-          </w:p>
-        </w:tc>
-        <w:tc>
-          <w:tcPr>
-            <w:tcBorders>
-              <w:bottom w:val="single" w:sz="6" w:space="0" w:color="666666"/>
-              <w:top w:val="single" w:sz="6" w:space="0" w:color="666666"/>
-              <w:left w:val="none" w:sz="0" w:space="0" w:color="000000"/>
-              <w:right w:val="none" w:sz="0" w:space="0" w:color="000000"/>
-            </w:tcBorders>
-            <w:shd w:val="clear" w:color="auto" w:fill="FFFFFF"/>
-            <w:tcMar>
-              <w:top w:w="0" w:type="dxa"/>
-              <w:bottom w:w="0" w:type="dxa"/>
-              <w:left w:w="0" w:type="dxa"/>
-              <w:right w:w="0" w:type="dxa"/>
-            </w:tcMar>
-            <w:vAlign w:val="center"/>
-          </w:tcPr>
-          <w:p>
-            <w:pPr>
-              <w:pStyle w:val="Normal"/>
-              <w:jc w:val="right"/>
-              <w:pBdr>
-                <w:bottom w:val="none" w:sz="0" w:space="0" w:color="000000"/>
-                <w:top w:val="none" w:sz="0" w:space="0" w:color="000000"/>
-                <w:left w:val="none" w:sz="0" w:space="0" w:color="000000"/>
-                <w:right w:val="none" w:sz="0" w:space="0" w:color="000000"/>
-              </w:pBdr>
-              <w:spacing w:after="100" w:before="100" w:line="240"/>
-              <w:ind w:left="100" w:right="100" w:firstLine="0" w:firstLineChars="0"/>
-              <w:rPr>
-                <w:rFonts w:ascii="Arial" w:hAnsi="Arial" w:eastAsia="Arial" w:cs="Arial"/>
-                <w:i w:val="false"/>
-                <w:b w:val="false"/>
-                <w:u w:val="none"/>
-                <w:sz w:val="20"/>
-                <w:szCs w:val="20"/>
-                <w:color w:val="000000"/>
-              </w:rPr>
-            </w:pPr>
-            <w:r>
-              <w:rPr>
-                <w:rFonts w:ascii="Arial" w:hAnsi="Arial" w:eastAsia="Arial" w:cs="Arial"/>
-                <w:i w:val="false"/>
-                <w:b w:val="false"/>
-                <w:u w:val="none"/>
-                <w:sz w:val="20"/>
-                <w:szCs w:val="20"/>
-                <w:color w:val="000000"/>
-              </w:rPr>
-              <w:t xml:space="preserve">6</w:t>
-            </w:r>
-          </w:p>
-        </w:tc>
-      </w:tr>
-      <w:tr>
-        <w:trPr>
-          <w:trHeight w:val="360" w:hRule="auto"/>
-        </w:trPr>
-        body10
-        <w:tc>
-          <w:tcPr>
-            <w:tcBorders>
-              <w:bottom w:val="single" w:sz="6" w:space="0" w:color="666666"/>
-              <w:top w:val="single" w:sz="6" w:space="0" w:color="666666"/>
-              <w:left w:val="none" w:sz="0" w:space="0" w:color="000000"/>
-              <w:right w:val="none" w:sz="0" w:space="0" w:color="000000"/>
-            </w:tcBorders>
-            <w:shd w:val="clear" w:color="auto" w:fill="FFFFFF"/>
-            <w:tcMar>
-              <w:top w:w="0" w:type="dxa"/>
-              <w:bottom w:w="0" w:type="dxa"/>
-              <w:left w:w="0" w:type="dxa"/>
-              <w:right w:w="0" w:type="dxa"/>
-            </w:tcMar>
-            <w:vAlign w:val="center"/>
-          </w:tcPr>
-          <w:p>
-            <w:pPr>
-              <w:pStyle w:val="Normal"/>
-              <w:jc w:val="left"/>
-              <w:pBdr>
-                <w:bottom w:val="none" w:sz="0" w:space="0" w:color="000000"/>
-                <w:top w:val="none" w:sz="0" w:space="0" w:color="000000"/>
-                <w:left w:val="none" w:sz="0" w:space="0" w:color="000000"/>
-                <w:right w:val="none" w:sz="0" w:space="0" w:color="000000"/>
-              </w:pBdr>
-              <w:spacing w:after="100" w:before="100" w:line="240"/>
-              <w:ind w:left="100" w:right="100" w:firstLine="0" w:firstLineChars="0"/>
-              <w:rPr>
-                <w:rFonts w:ascii="Arial" w:hAnsi="Arial" w:eastAsia="Arial" w:cs="Arial"/>
-                <w:i w:val="false"/>
-                <w:b w:val="false"/>
-                <w:u w:val="none"/>
-                <w:sz w:val="20"/>
-                <w:szCs w:val="20"/>
-                <w:color w:val="000000"/>
-              </w:rPr>
-            </w:pPr>
-            <w:r>
-              <w:rPr>
-                <w:rFonts w:ascii="Arial" w:hAnsi="Arial" w:eastAsia="Arial" w:cs="Arial"/>
-                <w:i w:val="false"/>
-                <w:b w:val="false"/>
-                <w:u w:val="none"/>
-                <w:sz w:val="20"/>
-                <w:szCs w:val="20"/>
-                <w:color w:val="000000"/>
-              </w:rPr>
-              <w:t xml:space="preserve">avg_posterior_jz_v2</w:t>
-            </w:r>
-          </w:p>
-        </w:tc>
-        <w:tc>
-          <w:tcPr>
-            <w:tcBorders>
-              <w:bottom w:val="single" w:sz="6" w:space="0" w:color="666666"/>
-              <w:top w:val="single" w:sz="6" w:space="0" w:color="666666"/>
-              <w:left w:val="none" w:sz="0" w:space="0" w:color="000000"/>
-              <w:right w:val="none" w:sz="0" w:space="0" w:color="000000"/>
-            </w:tcBorders>
-            <w:shd w:val="clear" w:color="auto" w:fill="FFFFFF"/>
-            <w:tcMar>
-              <w:top w:w="0" w:type="dxa"/>
-              <w:bottom w:w="0" w:type="dxa"/>
-              <w:left w:w="0" w:type="dxa"/>
-              <w:right w:w="0" w:type="dxa"/>
-            </w:tcMar>
-            <w:vAlign w:val="center"/>
-          </w:tcPr>
-          <w:p>
-            <w:pPr>
-              <w:pStyle w:val="Normal"/>
-              <w:jc w:val="left"/>
-              <w:pBdr>
-                <w:bottom w:val="none" w:sz="0" w:space="0" w:color="000000"/>
-                <w:top w:val="none" w:sz="0" w:space="0" w:color="000000"/>
-                <w:left w:val="none" w:sz="0" w:space="0" w:color="000000"/>
-                <w:right w:val="none" w:sz="0" w:space="0" w:color="000000"/>
-              </w:pBdr>
-              <w:spacing w:after="100" w:before="100" w:line="240"/>
-              <w:ind w:left="100" w:right="100" w:firstLine="0" w:firstLineChars="0"/>
-              <w:rPr>
-                <w:rFonts w:ascii="Arial" w:hAnsi="Arial" w:eastAsia="Arial" w:cs="Arial"/>
-                <w:i w:val="false"/>
-                <w:b w:val="false"/>
-                <w:u w:val="none"/>
-                <w:sz w:val="20"/>
-                <w:szCs w:val="20"/>
-                <w:color w:val="000000"/>
-              </w:rPr>
-            </w:pPr>
-            <w:r>
-              <w:rPr>
-                <w:rFonts w:ascii="Arial" w:hAnsi="Arial" w:eastAsia="Arial" w:cs="Arial"/>
-                <w:i w:val="false"/>
-                <w:b w:val="false"/>
-                <w:u w:val="none"/>
-                <w:sz w:val="20"/>
-                <w:szCs w:val="20"/>
-                <w:color w:val="000000"/>
-              </w:rPr>
-              <w:t xml:space="preserve">2.9 [2.6-3.3]</w:t>
-            </w:r>
-          </w:p>
-        </w:tc>
-        <w:tc>
-          <w:tcPr>
-            <w:tcBorders>
-              <w:bottom w:val="single" w:sz="6" w:space="0" w:color="666666"/>
-              <w:top w:val="single" w:sz="6" w:space="0" w:color="666666"/>
-              <w:left w:val="none" w:sz="0" w:space="0" w:color="000000"/>
-              <w:right w:val="none" w:sz="0" w:space="0" w:color="000000"/>
-            </w:tcBorders>
-            <w:shd w:val="clear" w:color="auto" w:fill="FFFFFF"/>
-            <w:tcMar>
-              <w:top w:w="0" w:type="dxa"/>
-              <w:bottom w:w="0" w:type="dxa"/>
-              <w:left w:w="0" w:type="dxa"/>
-              <w:right w:w="0" w:type="dxa"/>
-            </w:tcMar>
-            <w:vAlign w:val="center"/>
-          </w:tcPr>
-          <w:p>
-            <w:pPr>
-              <w:pStyle w:val="Normal"/>
-              <w:jc w:val="left"/>
-              <w:pBdr>
-                <w:bottom w:val="none" w:sz="0" w:space="0" w:color="000000"/>
-                <w:top w:val="none" w:sz="0" w:space="0" w:color="000000"/>
-                <w:left w:val="none" w:sz="0" w:space="0" w:color="000000"/>
-                <w:right w:val="none" w:sz="0" w:space="0" w:color="000000"/>
-              </w:pBdr>
-              <w:spacing w:after="100" w:before="100" w:line="240"/>
-              <w:ind w:left="100" w:right="100" w:firstLine="0" w:firstLineChars="0"/>
-              <w:rPr>
-                <w:rFonts w:ascii="Arial" w:hAnsi="Arial" w:eastAsia="Arial" w:cs="Arial"/>
-                <w:i w:val="false"/>
-                <w:b w:val="false"/>
-                <w:u w:val="none"/>
-                <w:sz w:val="20"/>
-                <w:szCs w:val="20"/>
-                <w:color w:val="000000"/>
-              </w:rPr>
-            </w:pPr>
-            <w:r>
-              <w:rPr>
-                <w:rFonts w:ascii="Arial" w:hAnsi="Arial" w:eastAsia="Arial" w:cs="Arial"/>
-                <w:i w:val="false"/>
-                <w:b w:val="false"/>
-                <w:u w:val="none"/>
-                <w:sz w:val="20"/>
-                <w:szCs w:val="20"/>
-                <w:color w:val="000000"/>
-              </w:rPr>
-              <w:t xml:space="preserve">6.9 [6.0-7.8]</w:t>
-            </w:r>
-          </w:p>
-        </w:tc>
-        <w:tc>
-          <w:tcPr>
-            <w:tcBorders>
-              <w:bottom w:val="single" w:sz="6" w:space="0" w:color="666666"/>
-              <w:top w:val="single" w:sz="6" w:space="0" w:color="666666"/>
-              <w:left w:val="none" w:sz="0" w:space="0" w:color="000000"/>
-              <w:right w:val="none" w:sz="0" w:space="0" w:color="000000"/>
-            </w:tcBorders>
-            <w:shd w:val="clear" w:color="auto" w:fill="FFFFFF"/>
-            <w:tcMar>
-              <w:top w:w="0" w:type="dxa"/>
-              <w:bottom w:w="0" w:type="dxa"/>
-              <w:left w:w="0" w:type="dxa"/>
-              <w:right w:w="0" w:type="dxa"/>
-            </w:tcMar>
-            <w:vAlign w:val="center"/>
-          </w:tcPr>
-          <w:p>
-            <w:pPr>
-              <w:pStyle w:val="Normal"/>
-              <w:jc w:val="right"/>
-              <w:pBdr>
-                <w:bottom w:val="none" w:sz="0" w:space="0" w:color="000000"/>
-                <w:top w:val="none" w:sz="0" w:space="0" w:color="000000"/>
-                <w:left w:val="none" w:sz="0" w:space="0" w:color="000000"/>
-                <w:right w:val="none" w:sz="0" w:space="0" w:color="000000"/>
-              </w:pBdr>
-              <w:spacing w:after="100" w:before="100" w:line="240"/>
-              <w:ind w:left="100" w:right="100" w:firstLine="0" w:firstLineChars="0"/>
-              <w:rPr>
-                <w:rFonts w:ascii="Arial" w:hAnsi="Arial" w:eastAsia="Arial" w:cs="Arial"/>
-                <w:i w:val="false"/>
-                <w:b w:val="false"/>
-                <w:u w:val="none"/>
-                <w:sz w:val="20"/>
-                <w:szCs w:val="20"/>
-                <w:color w:val="000000"/>
-              </w:rPr>
-            </w:pPr>
-            <w:r>
-              <w:rPr>
-                <w:rFonts w:ascii="Arial" w:hAnsi="Arial" w:eastAsia="Arial" w:cs="Arial"/>
-                <w:i w:val="false"/>
-                <w:b w:val="false"/>
-                <w:u w:val="none"/>
-                <w:sz w:val="20"/>
-                <w:szCs w:val="20"/>
-                <w:color w:val="000000"/>
-              </w:rPr>
-              <w:t xml:space="preserve">3.4285714</w:t>
-            </w:r>
-          </w:p>
-        </w:tc>
-        <w:tc>
-          <w:tcPr>
-            <w:tcBorders>
-              <w:bottom w:val="single" w:sz="6" w:space="0" w:color="666666"/>
-              <w:top w:val="single" w:sz="6" w:space="0" w:color="666666"/>
-              <w:left w:val="none" w:sz="0" w:space="0" w:color="000000"/>
-              <w:right w:val="none" w:sz="0" w:space="0" w:color="000000"/>
-            </w:tcBorders>
-            <w:shd w:val="clear" w:color="auto" w:fill="FFFFFF"/>
-            <w:tcMar>
-              <w:top w:w="0" w:type="dxa"/>
-              <w:bottom w:w="0" w:type="dxa"/>
-              <w:left w:w="0" w:type="dxa"/>
-              <w:right w:w="0" w:type="dxa"/>
-            </w:tcMar>
-            <w:vAlign w:val="center"/>
-          </w:tcPr>
-          <w:p>
-            <w:pPr>
-              <w:pStyle w:val="Normal"/>
-              <w:jc w:val="right"/>
-              <w:pBdr>
-                <w:bottom w:val="none" w:sz="0" w:space="0" w:color="000000"/>
-                <w:top w:val="none" w:sz="0" w:space="0" w:color="000000"/>
-                <w:left w:val="none" w:sz="0" w:space="0" w:color="000000"/>
-                <w:right w:val="none" w:sz="0" w:space="0" w:color="000000"/>
-              </w:pBdr>
-              <w:spacing w:after="100" w:before="100" w:line="240"/>
-              <w:ind w:left="100" w:right="100" w:firstLine="0" w:firstLineChars="0"/>
-              <w:rPr>
-                <w:rFonts w:ascii="Arial" w:hAnsi="Arial" w:eastAsia="Arial" w:cs="Arial"/>
-                <w:i w:val="false"/>
-                <w:b w:val="false"/>
-                <w:u w:val="none"/>
-                <w:sz w:val="20"/>
-                <w:szCs w:val="20"/>
-                <w:color w:val="000000"/>
-              </w:rPr>
-            </w:pPr>
-            <w:r>
-              <w:rPr>
-                <w:rFonts w:ascii="Arial" w:hAnsi="Arial" w:eastAsia="Arial" w:cs="Arial"/>
-                <w:i w:val="false"/>
-                <w:b w:val="false"/>
-                <w:u w:val="none"/>
-                <w:sz w:val="20"/>
-                <w:szCs w:val="20"/>
-                <w:color w:val="000000"/>
-              </w:rPr>
-              <w:t xml:space="preserve">0.06407751</w:t>
-            </w:r>
-          </w:p>
-        </w:tc>
-        <w:tc>
-          <w:tcPr>
-            <w:tcBorders>
-              <w:bottom w:val="single" w:sz="6" w:space="0" w:color="666666"/>
-              <w:top w:val="single" w:sz="6" w:space="0" w:color="666666"/>
-              <w:left w:val="none" w:sz="0" w:space="0" w:color="000000"/>
-              <w:right w:val="none" w:sz="0" w:space="0" w:color="000000"/>
-            </w:tcBorders>
-            <w:shd w:val="clear" w:color="auto" w:fill="FFFFFF"/>
-            <w:tcMar>
-              <w:top w:w="0" w:type="dxa"/>
-              <w:bottom w:w="0" w:type="dxa"/>
-              <w:left w:w="0" w:type="dxa"/>
-              <w:right w:w="0" w:type="dxa"/>
-            </w:tcMar>
-            <w:vAlign w:val="center"/>
-          </w:tcPr>
-          <w:p>
-            <w:pPr>
-              <w:pStyle w:val="Normal"/>
-              <w:jc w:val="right"/>
-              <w:pBdr>
-                <w:bottom w:val="none" w:sz="0" w:space="0" w:color="000000"/>
-                <w:top w:val="none" w:sz="0" w:space="0" w:color="000000"/>
-                <w:left w:val="none" w:sz="0" w:space="0" w:color="000000"/>
-                <w:right w:val="none" w:sz="0" w:space="0" w:color="000000"/>
-              </w:pBdr>
-              <w:spacing w:after="100" w:before="100" w:line="240"/>
-              <w:ind w:left="100" w:right="100" w:firstLine="0" w:firstLineChars="0"/>
-              <w:rPr>
-                <w:rFonts w:ascii="Arial" w:hAnsi="Arial" w:eastAsia="Arial" w:cs="Arial"/>
-                <w:i w:val="false"/>
-                <w:b w:val="false"/>
-                <w:u w:val="none"/>
-                <w:sz w:val="20"/>
-                <w:szCs w:val="20"/>
-                <w:color w:val="000000"/>
-              </w:rPr>
-            </w:pPr>
-            <w:r>
-              <w:rPr>
-                <w:rFonts w:ascii="Arial" w:hAnsi="Arial" w:eastAsia="Arial" w:cs="Arial"/>
-                <w:i w:val="false"/>
-                <w:b w:val="false"/>
-                <w:u w:val="none"/>
-                <w:sz w:val="20"/>
-                <w:szCs w:val="20"/>
-                <w:color w:val="000000"/>
-              </w:rPr>
-              <w:t xml:space="preserve">6</w:t>
-            </w:r>
-          </w:p>
-        </w:tc>
-      </w:tr>
-      <w:tr>
-        <w:trPr>
-          <w:trHeight w:val="360" w:hRule="auto"/>
-        </w:trPr>
-        body11
-        <w:tc>
-          <w:tcPr>
-            <w:tcBorders>
-              <w:bottom w:val="single" w:sz="6" w:space="0" w:color="666666"/>
-              <w:top w:val="single" w:sz="6" w:space="0" w:color="666666"/>
-              <w:left w:val="none" w:sz="0" w:space="0" w:color="000000"/>
-              <w:right w:val="none" w:sz="0" w:space="0" w:color="000000"/>
-            </w:tcBorders>
-            <w:shd w:val="clear" w:color="auto" w:fill="FFFFFF"/>
-            <w:tcMar>
-              <w:top w:w="0" w:type="dxa"/>
-              <w:bottom w:w="0" w:type="dxa"/>
-              <w:left w:w="0" w:type="dxa"/>
-              <w:right w:w="0" w:type="dxa"/>
-            </w:tcMar>
-            <w:vAlign w:val="center"/>
-          </w:tcPr>
-          <w:p>
-            <w:pPr>
-              <w:pStyle w:val="Normal"/>
-              <w:jc w:val="left"/>
-              <w:pBdr>
-                <w:bottom w:val="none" w:sz="0" w:space="0" w:color="000000"/>
-                <w:top w:val="none" w:sz="0" w:space="0" w:color="000000"/>
-                <w:left w:val="none" w:sz="0" w:space="0" w:color="000000"/>
-                <w:right w:val="none" w:sz="0" w:space="0" w:color="000000"/>
-              </w:pBdr>
-              <w:spacing w:after="100" w:before="100" w:line="240"/>
-              <w:ind w:left="100" w:right="100" w:firstLine="0" w:firstLineChars="0"/>
-              <w:rPr>
-                <w:rFonts w:ascii="Arial" w:hAnsi="Arial" w:eastAsia="Arial" w:cs="Arial"/>
-                <w:i w:val="false"/>
-                <w:b w:val="false"/>
-                <w:u w:val="none"/>
-                <w:sz w:val="20"/>
-                <w:szCs w:val="20"/>
-                <w:color w:val="000000"/>
-              </w:rPr>
-            </w:pPr>
-            <w:r>
-              <w:rPr>
-                <w:rFonts w:ascii="Arial" w:hAnsi="Arial" w:eastAsia="Arial" w:cs="Arial"/>
-                <w:i w:val="false"/>
-                <w:b w:val="false"/>
-                <w:u w:val="none"/>
-                <w:sz w:val="20"/>
-                <w:szCs w:val="20"/>
-                <w:color w:val="000000"/>
-              </w:rPr>
-              <w:t xml:space="preserve">avg_posterior_outer_v1</w:t>
-            </w:r>
-          </w:p>
-        </w:tc>
-        <w:tc>
-          <w:tcPr>
-            <w:tcBorders>
-              <w:bottom w:val="single" w:sz="6" w:space="0" w:color="666666"/>
-              <w:top w:val="single" w:sz="6" w:space="0" w:color="666666"/>
-              <w:left w:val="none" w:sz="0" w:space="0" w:color="000000"/>
-              <w:right w:val="none" w:sz="0" w:space="0" w:color="000000"/>
-            </w:tcBorders>
-            <w:shd w:val="clear" w:color="auto" w:fill="FFFFFF"/>
-            <w:tcMar>
-              <w:top w:w="0" w:type="dxa"/>
-              <w:bottom w:w="0" w:type="dxa"/>
-              <w:left w:w="0" w:type="dxa"/>
-              <w:right w:w="0" w:type="dxa"/>
-            </w:tcMar>
-            <w:vAlign w:val="center"/>
-          </w:tcPr>
-          <w:p>
-            <w:pPr>
-              <w:pStyle w:val="Normal"/>
-              <w:jc w:val="left"/>
-              <w:pBdr>
-                <w:bottom w:val="none" w:sz="0" w:space="0" w:color="000000"/>
-                <w:top w:val="none" w:sz="0" w:space="0" w:color="000000"/>
-                <w:left w:val="none" w:sz="0" w:space="0" w:color="000000"/>
-                <w:right w:val="none" w:sz="0" w:space="0" w:color="000000"/>
-              </w:pBdr>
-              <w:spacing w:after="100" w:before="100" w:line="240"/>
-              <w:ind w:left="100" w:right="100" w:firstLine="0" w:firstLineChars="0"/>
-              <w:rPr>
-                <w:rFonts w:ascii="Arial" w:hAnsi="Arial" w:eastAsia="Arial" w:cs="Arial"/>
-                <w:i w:val="false"/>
-                <w:b w:val="false"/>
-                <w:u w:val="none"/>
-                <w:sz w:val="20"/>
-                <w:szCs w:val="20"/>
-                <w:color w:val="000000"/>
-              </w:rPr>
-            </w:pPr>
-            <w:r>
-              <w:rPr>
-                <w:rFonts w:ascii="Arial" w:hAnsi="Arial" w:eastAsia="Arial" w:cs="Arial"/>
-                <w:i w:val="false"/>
-                <w:b w:val="false"/>
-                <w:u w:val="none"/>
-                <w:sz w:val="20"/>
-                <w:szCs w:val="20"/>
-                <w:color w:val="000000"/>
-              </w:rPr>
-              <w:t xml:space="preserve">6.5 [5.5-7.6]</w:t>
-            </w:r>
-          </w:p>
-        </w:tc>
-        <w:tc>
-          <w:tcPr>
-            <w:tcBorders>
-              <w:bottom w:val="single" w:sz="6" w:space="0" w:color="666666"/>
-              <w:top w:val="single" w:sz="6" w:space="0" w:color="666666"/>
-              <w:left w:val="none" w:sz="0" w:space="0" w:color="000000"/>
-              <w:right w:val="none" w:sz="0" w:space="0" w:color="000000"/>
-            </w:tcBorders>
-            <w:shd w:val="clear" w:color="auto" w:fill="FFFFFF"/>
-            <w:tcMar>
-              <w:top w:w="0" w:type="dxa"/>
-              <w:bottom w:w="0" w:type="dxa"/>
-              <w:left w:w="0" w:type="dxa"/>
-              <w:right w:w="0" w:type="dxa"/>
-            </w:tcMar>
-            <w:vAlign w:val="center"/>
-          </w:tcPr>
-          <w:p>
-            <w:pPr>
-              <w:pStyle w:val="Normal"/>
-              <w:jc w:val="left"/>
-              <w:pBdr>
-                <w:bottom w:val="none" w:sz="0" w:space="0" w:color="000000"/>
-                <w:top w:val="none" w:sz="0" w:space="0" w:color="000000"/>
-                <w:left w:val="none" w:sz="0" w:space="0" w:color="000000"/>
-                <w:right w:val="none" w:sz="0" w:space="0" w:color="000000"/>
-              </w:pBdr>
-              <w:spacing w:after="100" w:before="100" w:line="240"/>
-              <w:ind w:left="100" w:right="100" w:firstLine="0" w:firstLineChars="0"/>
-              <w:rPr>
-                <w:rFonts w:ascii="Arial" w:hAnsi="Arial" w:eastAsia="Arial" w:cs="Arial"/>
-                <w:i w:val="false"/>
-                <w:b w:val="false"/>
-                <w:u w:val="none"/>
-                <w:sz w:val="20"/>
-                <w:szCs w:val="20"/>
-                <w:color w:val="000000"/>
-              </w:rPr>
-            </w:pPr>
-            <w:r>
-              <w:rPr>
-                <w:rFonts w:ascii="Arial" w:hAnsi="Arial" w:eastAsia="Arial" w:cs="Arial"/>
-                <w:i w:val="false"/>
-                <w:b w:val="false"/>
-                <w:u w:val="none"/>
-                <w:sz w:val="20"/>
-                <w:szCs w:val="20"/>
-                <w:color w:val="000000"/>
-              </w:rPr>
-              <w:t xml:space="preserve">10.2 [9.2-11.2]</w:t>
-            </w:r>
-          </w:p>
-        </w:tc>
-        <w:tc>
-          <w:tcPr>
-            <w:tcBorders>
-              <w:bottom w:val="single" w:sz="6" w:space="0" w:color="666666"/>
-              <w:top w:val="single" w:sz="6" w:space="0" w:color="666666"/>
-              <w:left w:val="none" w:sz="0" w:space="0" w:color="000000"/>
-              <w:right w:val="none" w:sz="0" w:space="0" w:color="000000"/>
-            </w:tcBorders>
-            <w:shd w:val="clear" w:color="auto" w:fill="FFFFFF"/>
-            <w:tcMar>
-              <w:top w:w="0" w:type="dxa"/>
-              <w:bottom w:w="0" w:type="dxa"/>
-              <w:left w:w="0" w:type="dxa"/>
-              <w:right w:w="0" w:type="dxa"/>
-            </w:tcMar>
-            <w:vAlign w:val="center"/>
-          </w:tcPr>
-          <w:p>
-            <w:pPr>
-              <w:pStyle w:val="Normal"/>
-              <w:jc w:val="right"/>
-              <w:pBdr>
-                <w:bottom w:val="none" w:sz="0" w:space="0" w:color="000000"/>
-                <w:top w:val="none" w:sz="0" w:space="0" w:color="000000"/>
-                <w:left w:val="none" w:sz="0" w:space="0" w:color="000000"/>
-                <w:right w:val="none" w:sz="0" w:space="0" w:color="000000"/>
-              </w:pBdr>
-              <w:spacing w:after="100" w:before="100" w:line="240"/>
-              <w:ind w:left="100" w:right="100" w:firstLine="0" w:firstLineChars="0"/>
-              <w:rPr>
-                <w:rFonts w:ascii="Arial" w:hAnsi="Arial" w:eastAsia="Arial" w:cs="Arial"/>
-                <w:i w:val="false"/>
-                <w:b w:val="false"/>
-                <w:u w:val="none"/>
-                <w:sz w:val="20"/>
-                <w:szCs w:val="20"/>
-                <w:color w:val="000000"/>
-              </w:rPr>
-            </w:pPr>
-            <w:r>
-              <w:rPr>
-                <w:rFonts w:ascii="Arial" w:hAnsi="Arial" w:eastAsia="Arial" w:cs="Arial"/>
-                <w:i w:val="false"/>
-                <w:b w:val="false"/>
-                <w:u w:val="none"/>
-                <w:sz w:val="20"/>
-                <w:szCs w:val="20"/>
-                <w:color w:val="000000"/>
-              </w:rPr>
-              <w:t xml:space="preserve">3.4285714</w:t>
-            </w:r>
-          </w:p>
-        </w:tc>
-        <w:tc>
-          <w:tcPr>
-            <w:tcBorders>
-              <w:bottom w:val="single" w:sz="6" w:space="0" w:color="666666"/>
-              <w:top w:val="single" w:sz="6" w:space="0" w:color="666666"/>
-              <w:left w:val="none" w:sz="0" w:space="0" w:color="000000"/>
-              <w:right w:val="none" w:sz="0" w:space="0" w:color="000000"/>
-            </w:tcBorders>
-            <w:shd w:val="clear" w:color="auto" w:fill="FFFFFF"/>
-            <w:tcMar>
-              <w:top w:w="0" w:type="dxa"/>
-              <w:bottom w:w="0" w:type="dxa"/>
-              <w:left w:w="0" w:type="dxa"/>
-              <w:right w:w="0" w:type="dxa"/>
-            </w:tcMar>
-            <w:vAlign w:val="center"/>
-          </w:tcPr>
-          <w:p>
-            <w:pPr>
-              <w:pStyle w:val="Normal"/>
-              <w:jc w:val="right"/>
-              <w:pBdr>
-                <w:bottom w:val="none" w:sz="0" w:space="0" w:color="000000"/>
-                <w:top w:val="none" w:sz="0" w:space="0" w:color="000000"/>
-                <w:left w:val="none" w:sz="0" w:space="0" w:color="000000"/>
-                <w:right w:val="none" w:sz="0" w:space="0" w:color="000000"/>
-              </w:pBdr>
-              <w:spacing w:after="100" w:before="100" w:line="240"/>
-              <w:ind w:left="100" w:right="100" w:firstLine="0" w:firstLineChars="0"/>
-              <w:rPr>
-                <w:rFonts w:ascii="Arial" w:hAnsi="Arial" w:eastAsia="Arial" w:cs="Arial"/>
-                <w:i w:val="false"/>
-                <w:b w:val="false"/>
-                <w:u w:val="none"/>
-                <w:sz w:val="20"/>
-                <w:szCs w:val="20"/>
-                <w:color w:val="000000"/>
-              </w:rPr>
-            </w:pPr>
-            <w:r>
-              <w:rPr>
-                <w:rFonts w:ascii="Arial" w:hAnsi="Arial" w:eastAsia="Arial" w:cs="Arial"/>
-                <w:i w:val="false"/>
-                <w:b w:val="false"/>
-                <w:u w:val="none"/>
-                <w:sz w:val="20"/>
-                <w:szCs w:val="20"/>
-                <w:color w:val="000000"/>
-              </w:rPr>
-              <w:t xml:space="preserve">0.06407751</w:t>
-            </w:r>
-          </w:p>
-        </w:tc>
-        <w:tc>
-          <w:tcPr>
-            <w:tcBorders>
-              <w:bottom w:val="single" w:sz="6" w:space="0" w:color="666666"/>
-              <w:top w:val="single" w:sz="6" w:space="0" w:color="666666"/>
-              <w:left w:val="none" w:sz="0" w:space="0" w:color="000000"/>
-              <w:right w:val="none" w:sz="0" w:space="0" w:color="000000"/>
-            </w:tcBorders>
-            <w:shd w:val="clear" w:color="auto" w:fill="FFFFFF"/>
-            <w:tcMar>
-              <w:top w:w="0" w:type="dxa"/>
-              <w:bottom w:w="0" w:type="dxa"/>
-              <w:left w:w="0" w:type="dxa"/>
-              <w:right w:w="0" w:type="dxa"/>
-            </w:tcMar>
-            <w:vAlign w:val="center"/>
-          </w:tcPr>
-          <w:p>
-            <w:pPr>
-              <w:pStyle w:val="Normal"/>
-              <w:jc w:val="right"/>
-              <w:pBdr>
-                <w:bottom w:val="none" w:sz="0" w:space="0" w:color="000000"/>
-                <w:top w:val="none" w:sz="0" w:space="0" w:color="000000"/>
-                <w:left w:val="none" w:sz="0" w:space="0" w:color="000000"/>
-                <w:right w:val="none" w:sz="0" w:space="0" w:color="000000"/>
-              </w:pBdr>
-              <w:spacing w:after="100" w:before="100" w:line="240"/>
-              <w:ind w:left="100" w:right="100" w:firstLine="0" w:firstLineChars="0"/>
-              <w:rPr>
-                <w:rFonts w:ascii="Arial" w:hAnsi="Arial" w:eastAsia="Arial" w:cs="Arial"/>
-                <w:i w:val="false"/>
-                <w:b w:val="false"/>
-                <w:u w:val="none"/>
-                <w:sz w:val="20"/>
-                <w:szCs w:val="20"/>
-                <w:color w:val="000000"/>
-              </w:rPr>
-            </w:pPr>
-            <w:r>
-              <w:rPr>
-                <w:rFonts w:ascii="Arial" w:hAnsi="Arial" w:eastAsia="Arial" w:cs="Arial"/>
-                <w:i w:val="false"/>
-                <w:b w:val="false"/>
-                <w:u w:val="none"/>
-                <w:sz w:val="20"/>
-                <w:szCs w:val="20"/>
-                <w:color w:val="000000"/>
-              </w:rPr>
-              <w:t xml:space="preserve">6</w:t>
-            </w:r>
-          </w:p>
-        </w:tc>
-      </w:tr>
-      <w:tr>
-        <w:trPr>
-          <w:trHeight w:val="360" w:hRule="auto"/>
-        </w:trPr>
-        body12
+        body6
         <w:tc>
           <w:tcPr>
             <w:tcBorders>
@@ -3959,7 +1696,7 @@
                 <w:szCs w:val="20"/>
                 <w:color w:val="000000"/>
               </w:rPr>
-              <w:t xml:space="preserve">avg_posterior_outer_v2</w:t>
+              <w:t xml:space="preserve">avg_posterior_outer_nm</w:t>
             </w:r>
           </w:p>
         </w:tc>
@@ -4012,7 +1749,7 @@
                 <w:szCs w:val="20"/>
                 <w:color w:val="000000"/>
               </w:rPr>
-              <w:t xml:space="preserve">7.2 [5.8-9.1]</w:t>
+              <w:t xml:space="preserve">7.2 [5.4-7.7] (n=7)</w:t>
             </w:r>
           </w:p>
         </w:tc>
@@ -4065,7 +1802,7 @@
                 <w:szCs w:val="20"/>
                 <w:color w:val="000000"/>
               </w:rPr>
-              <w:t xml:space="preserve">9.4 [8.6-10.3]</w:t>
+              <w:t xml:space="preserve">9.7 [8.1-11.5] (n=4)</w:t>
             </w:r>
           </w:p>
         </w:tc>
@@ -4118,7 +1855,7 @@
                 <w:szCs w:val="20"/>
                 <w:color w:val="000000"/>
               </w:rPr>
-              <w:t xml:space="preserve">1.3333333</w:t>
+              <w:t xml:space="preserve">4.321429</w:t>
             </w:r>
           </w:p>
         </w:tc>
@@ -4171,60 +1908,7 @@
                 <w:szCs w:val="20"/>
                 <w:color w:val="000000"/>
               </w:rPr>
-              <w:t xml:space="preserve">0.24821308</w:t>
-            </w:r>
-          </w:p>
-        </w:tc>
-        <w:tc>
-          <w:tcPr>
-            <w:tcBorders>
-              <w:bottom w:val="single" w:sz="12" w:space="0" w:color="666666"/>
-              <w:top w:val="single" w:sz="6" w:space="0" w:color="666666"/>
-              <w:left w:val="none" w:sz="0" w:space="0" w:color="000000"/>
-              <w:right w:val="none" w:sz="0" w:space="0" w:color="000000"/>
-            </w:tcBorders>
-            <w:shd w:val="clear" w:color="auto" w:fill="FFFFFF"/>
-            <w:tcMar>
-              <w:top w:w="0" w:type="dxa"/>
-              <w:bottom w:w="0" w:type="dxa"/>
-              <w:left w:w="0" w:type="dxa"/>
-              <w:right w:w="0" w:type="dxa"/>
-            </w:tcMar>
-            <w:vAlign w:val="center"/>
-          </w:tcPr>
-          <w:p>
-            <w:pPr>
-              <w:pStyle w:val="Normal"/>
-              <w:jc w:val="right"/>
-              <w:pBdr>
-                <w:bottom w:val="none" w:sz="0" w:space="0" w:color="000000"/>
-                <w:top w:val="none" w:sz="0" w:space="0" w:color="000000"/>
-                <w:left w:val="none" w:sz="0" w:space="0" w:color="000000"/>
-                <w:right w:val="none" w:sz="0" w:space="0" w:color="000000"/>
-              </w:pBdr>
-              <w:spacing w:after="100" w:before="100" w:line="240"/>
-              <w:ind w:left="100" w:right="100" w:firstLine="0" w:firstLineChars="0"/>
-              <w:rPr>
-                <w:rFonts w:ascii="Arial" w:hAnsi="Arial" w:eastAsia="Arial" w:cs="Arial"/>
-                <w:i w:val="false"/>
-                <w:b w:val="false"/>
-                <w:u w:val="none"/>
-                <w:sz w:val="20"/>
-                <w:szCs w:val="20"/>
-                <w:color w:val="000000"/>
-              </w:rPr>
-            </w:pPr>
-            <w:r>
-              <w:rPr>
-                <w:rFonts w:ascii="Arial" w:hAnsi="Arial" w:eastAsia="Arial" w:cs="Arial"/>
-                <w:i w:val="false"/>
-                <w:b w:val="false"/>
-                <w:u w:val="none"/>
-                <w:sz w:val="20"/>
-                <w:szCs w:val="20"/>
-                <w:color w:val="000000"/>
-              </w:rPr>
-              <w:t xml:space="preserve">5</w:t>
+              <w:t xml:space="preserve">0.03763531</w:t>
             </w:r>
           </w:p>
         </w:tc>

</xml_diff>